<commit_message>
Add Nav- Bootstrap and routing
</commit_message>
<xml_diff>
--- a/ViewNotes-ReactionTimerProject.docx
+++ b/ViewNotes-ReactionTimerProject.docx
@@ -1,6 +1,6 @@
 
 <file path=word/document.xml><?xml version="1.0" encoding="utf-8"?>
-<w:document xmlns:wpc="http://schemas.microsoft.com/office/word/2010/wordprocessingCanvas" xmlns:cx="http://schemas.microsoft.com/office/drawing/2014/chartex" xmlns:cx1="http://schemas.microsoft.com/office/drawing/2015/9/8/chartex" xmlns:cx2="http://schemas.microsoft.com/office/drawing/2015/10/21/chartex" xmlns:cx3="http://schemas.microsoft.com/office/drawing/2016/5/9/chartex" xmlns:cx4="http://schemas.microsoft.com/office/drawing/2016/5/10/chartex" xmlns:cx5="http://schemas.microsoft.com/office/drawing/2016/5/11/chartex" xmlns:cx6="http://schemas.microsoft.com/office/drawing/2016/5/12/chartex" xmlns:cx7="http://schemas.microsoft.com/office/drawing/2016/5/13/chartex" xmlns:cx8="http://schemas.microsoft.com/office/drawing/2016/5/14/chartex" xmlns:mc="http://schemas.openxmlformats.org/markup-compatibility/2006" xmlns:aink="http://schemas.microsoft.com/office/drawing/2016/ink" xmlns:am3d="http://schemas.microsoft.com/office/drawing/2017/model3d" xmlns:o="urn:schemas-microsoft-com:office:office" xmlns:r="http://schemas.openxmlformats.org/officeDocument/2006/relationships" xmlns:m="http://schemas.openxmlformats.org/officeDocument/2006/math" xmlns:v="urn:schemas-microsoft-com:vml" xmlns:wp14="http://schemas.microsoft.com/office/word/2010/wordprocessingDrawing" xmlns:wp="http://schemas.openxmlformats.org/drawingml/2006/wordprocessingDrawing" xmlns:w10="urn:schemas-microsoft-com:office:word" xmlns:w="http://schemas.openxmlformats.org/wordprocessingml/2006/main" xmlns:w14="http://schemas.microsoft.com/office/word/2010/wordml" xmlns:w15="http://schemas.microsoft.com/office/word/2012/wordml" xmlns:w16cex="http://schemas.microsoft.com/office/word/2018/wordml/cex" xmlns:w16cid="http://schemas.microsoft.com/office/word/2016/wordml/cid" xmlns:w16="http://schemas.microsoft.com/office/word/2018/wordml" xmlns:w16sdtdh="http://schemas.microsoft.com/office/word/2020/wordml/sdtdatahash" xmlns:w16se="http://schemas.microsoft.com/office/word/2015/wordml/symex" xmlns:wpg="http://schemas.microsoft.com/office/word/2010/wordprocessingGroup" xmlns:wpi="http://schemas.microsoft.com/office/word/2010/wordprocessingInk" xmlns:wne="http://schemas.microsoft.com/office/word/2006/wordml" xmlns:wps="http://schemas.microsoft.com/office/word/2010/wordprocessingShape" mc:Ignorable="w14 w15 w16se w16cid w16 w16cex w16sdtdh wp14">
+<w:document xmlns:wpc="http://schemas.microsoft.com/office/word/2010/wordprocessingCanvas" xmlns:cx="http://schemas.microsoft.com/office/drawing/2014/chartex" xmlns:cx1="http://schemas.microsoft.com/office/drawing/2015/9/8/chartex" xmlns:cx2="http://schemas.microsoft.com/office/drawing/2015/10/21/chartex" xmlns:cx3="http://schemas.microsoft.com/office/drawing/2016/5/9/chartex" xmlns:cx4="http://schemas.microsoft.com/office/drawing/2016/5/10/chartex" xmlns:cx5="http://schemas.microsoft.com/office/drawing/2016/5/11/chartex" xmlns:cx6="http://schemas.microsoft.com/office/drawing/2016/5/12/chartex" xmlns:cx7="http://schemas.microsoft.com/office/drawing/2016/5/13/chartex" xmlns:cx8="http://schemas.microsoft.com/office/drawing/2016/5/14/chartex" xmlns:mc="http://schemas.openxmlformats.org/markup-compatibility/2006" xmlns:aink="http://schemas.microsoft.com/office/drawing/2016/ink" xmlns:am3d="http://schemas.microsoft.com/office/drawing/2017/model3d" xmlns:o="urn:schemas-microsoft-com:office:office" xmlns:oel="http://schemas.microsoft.com/office/2019/extlst" xmlns:r="http://schemas.openxmlformats.org/officeDocument/2006/relationships" xmlns:m="http://schemas.openxmlformats.org/officeDocument/2006/math" xmlns:v="urn:schemas-microsoft-com:vml" xmlns:wp14="http://schemas.microsoft.com/office/word/2010/wordprocessingDrawing" xmlns:wp="http://schemas.openxmlformats.org/drawingml/2006/wordprocessingDrawing" xmlns:w10="urn:schemas-microsoft-com:office:word" xmlns:w="http://schemas.openxmlformats.org/wordprocessingml/2006/main" xmlns:w14="http://schemas.microsoft.com/office/word/2010/wordml" xmlns:w15="http://schemas.microsoft.com/office/word/2012/wordml" xmlns:w16cex="http://schemas.microsoft.com/office/word/2018/wordml/cex" xmlns:w16cid="http://schemas.microsoft.com/office/word/2016/wordml/cid" xmlns:w16="http://schemas.microsoft.com/office/word/2018/wordml" xmlns:w16sdtdh="http://schemas.microsoft.com/office/word/2020/wordml/sdtdatahash" xmlns:w16se="http://schemas.microsoft.com/office/word/2015/wordml/symex" xmlns:wpg="http://schemas.microsoft.com/office/word/2010/wordprocessingGroup" xmlns:wpi="http://schemas.microsoft.com/office/word/2010/wordprocessingInk" xmlns:wne="http://schemas.microsoft.com/office/word/2006/wordml" xmlns:wps="http://schemas.microsoft.com/office/word/2010/wordprocessingShape" mc:Ignorable="w14 w15 w16se w16cid w16 w16cex w16sdtdh wp14">
   <w:body>
     <w:p>
       <w:r>
@@ -10,6 +10,9 @@
         <w:br/>
       </w:r>
       <w:r>
+        <w:rPr>
+          <w:noProof/>
+        </w:rPr>
         <w:drawing>
           <wp:inline distT="0" distB="0" distL="0" distR="0" wp14:anchorId="55B7E9EF" wp14:editId="58292546">
             <wp:extent cx="5943600" cy="4135755"/>
@@ -100,12 +103,6 @@
         <w:br/>
       </w:r>
       <w:r>
-        <w:br/>
-      </w:r>
-      <w:r>
-        <w:br/>
-      </w:r>
-      <w:r>
         <w:rPr>
           <w:b/>
           <w:bCs/>
@@ -113,6 +110,29 @@
         <w:t>Tip</w:t>
       </w:r>
       <w:r>
+        <w:t>: Adding Bootstrap to Vue</w:t>
+      </w:r>
+      <w:r>
+        <w:br/>
+        <w:t>Tip: Adding Routing in Vue 3</w:t>
+      </w:r>
+      <w:r>
+        <w:br/>
+      </w:r>
+      <w:r>
+        <w:br/>
+      </w:r>
+      <w:r>
+        <w:br/>
+      </w:r>
+      <w:r>
+        <w:rPr>
+          <w:b/>
+          <w:bCs/>
+        </w:rPr>
+        <w:t>Tip</w:t>
+      </w:r>
+      <w:r>
         <w:t>: Another tip on emitting methods</w:t>
       </w:r>
       <w:r>
@@ -123,6 +143,9 @@
         <w:br/>
       </w:r>
       <w:r>
+        <w:rPr>
+          <w:noProof/>
+        </w:rPr>
         <w:lastRenderedPageBreak/>
         <w:drawing>
           <wp:inline distT="0" distB="0" distL="0" distR="0" wp14:anchorId="2973A1BA" wp14:editId="041A0254">
@@ -169,15 +192,7 @@
         <w:t>Notice below how we a</w:t>
       </w:r>
       <w:r>
-        <w:t xml:space="preserve">re </w:t>
-      </w:r>
-      <w:proofErr w:type="gramStart"/>
-      <w:r>
-        <w:t>making reference</w:t>
-      </w:r>
-      <w:proofErr w:type="gramEnd"/>
-      <w:r>
-        <w:t xml:space="preserve"> to the emitter by its name (‘end’)</w:t>
+        <w:t>re making reference to the emitter by its name (‘end’)</w:t>
       </w:r>
       <w:r>
         <w:br/>
@@ -185,20 +200,15 @@
       </w:r>
       <w:r>
         <w:br/>
-        <w:t xml:space="preserve">In the method, we are specifying an argument as a parameter for the function. When created the emitter, we passed in some data, so what that means is that the method create automatically receives that data as </w:t>
-      </w:r>
-      <w:proofErr w:type="gramStart"/>
-      <w:r>
-        <w:t>it’s</w:t>
-      </w:r>
-      <w:proofErr w:type="gramEnd"/>
-      <w:r>
-        <w:t xml:space="preserve"> parameter.</w:t>
-      </w:r>
-      <w:r>
-        <w:br/>
-      </w:r>
-      <w:r>
+        <w:t>In the method, we are specifying an argument as a parameter for the function. When created the emitter, we passed in some data, so what that means is that the method create automatically receives that data as it’s parameter.</w:t>
+      </w:r>
+      <w:r>
+        <w:br/>
+      </w:r>
+      <w:r>
+        <w:rPr>
+          <w:noProof/>
+        </w:rPr>
         <w:lastRenderedPageBreak/>
         <w:drawing>
           <wp:inline distT="0" distB="0" distL="0" distR="0" wp14:anchorId="6783CC4F" wp14:editId="42B6739F">
@@ -259,6 +269,9 @@
     </w:p>
     <w:p>
       <w:r>
+        <w:rPr>
+          <w:noProof/>
+        </w:rPr>
         <w:lastRenderedPageBreak/>
         <w:drawing>
           <wp:inline distT="0" distB="0" distL="0" distR="0" wp14:anchorId="67514082" wp14:editId="3324A7A6">
@@ -306,6 +319,9 @@
     </w:p>
     <w:p>
       <w:r>
+        <w:rPr>
+          <w:noProof/>
+        </w:rPr>
         <w:lastRenderedPageBreak/>
         <w:drawing>
           <wp:inline distT="0" distB="0" distL="0" distR="0" wp14:anchorId="4852A2E0" wp14:editId="253F430B">
@@ -347,7 +363,774 @@
         <w:br/>
       </w:r>
       <w:r>
+        <w:rPr>
+          <w:b/>
+          <w:bCs/>
+        </w:rPr>
         <w:lastRenderedPageBreak/>
+        <w:t>Tip</w:t>
+      </w:r>
+      <w:r>
+        <w:t>: Adding Bootstrap to Vue</w:t>
+      </w:r>
+      <w:r>
+        <w:br/>
+        <w:t xml:space="preserve">In </w:t>
+      </w:r>
+      <w:proofErr w:type="spellStart"/>
+      <w:r>
+        <w:t>vue</w:t>
+      </w:r>
+      <w:proofErr w:type="spellEnd"/>
+      <w:r>
+        <w:t xml:space="preserve"> 3 , you have to use bootstrap 5</w:t>
+      </w:r>
+      <w:r>
+        <w:br/>
+        <w:t xml:space="preserve">You can install bootstrap the same way (regular </w:t>
+      </w:r>
+      <w:proofErr w:type="spellStart"/>
+      <w:r>
+        <w:t>npm</w:t>
+      </w:r>
+      <w:proofErr w:type="spellEnd"/>
+      <w:r>
+        <w:t>) as any other node.js project</w:t>
+      </w:r>
+      <w:r>
+        <w:br/>
+      </w:r>
+      <w:r>
+        <w:t>https://getbootstrap.com/docs/5.0/components/navbar/</w:t>
+      </w:r>
+    </w:p>
+    <w:p>
+      <w:proofErr w:type="spellStart"/>
+      <w:r>
+        <w:t>npm</w:t>
+      </w:r>
+      <w:proofErr w:type="spellEnd"/>
+      <w:r>
+        <w:t xml:space="preserve"> </w:t>
+      </w:r>
+      <w:proofErr w:type="spellStart"/>
+      <w:r>
+        <w:t>i</w:t>
+      </w:r>
+      <w:proofErr w:type="spellEnd"/>
+      <w:r>
+        <w:t xml:space="preserve"> bootstrap@5.0.1</w:t>
+      </w:r>
+    </w:p>
+    <w:p>
+      <w:proofErr w:type="spellStart"/>
+      <w:r>
+        <w:t>npm</w:t>
+      </w:r>
+      <w:proofErr w:type="spellEnd"/>
+      <w:r>
+        <w:t xml:space="preserve"> install --save @popperjs/core</w:t>
+      </w:r>
+    </w:p>
+    <w:p/>
+    <w:p>
+      <w:r>
+        <w:t xml:space="preserve">Then </w:t>
+      </w:r>
+      <w:r>
+        <w:t>In main.js</w:t>
+      </w:r>
+    </w:p>
+    <w:p>
+      <w:pPr>
+        <w:spacing w:after="0"/>
+      </w:pPr>
+      <w:r>
+        <w:t>import "bootstrap/</w:t>
+      </w:r>
+      <w:proofErr w:type="spellStart"/>
+      <w:r>
+        <w:t>dist</w:t>
+      </w:r>
+      <w:proofErr w:type="spellEnd"/>
+      <w:r>
+        <w:t>/</w:t>
+      </w:r>
+      <w:proofErr w:type="spellStart"/>
+      <w:r>
+        <w:t>css</w:t>
+      </w:r>
+      <w:proofErr w:type="spellEnd"/>
+      <w:r>
+        <w:t>/bootstrap.min.css"</w:t>
+      </w:r>
+    </w:p>
+    <w:p>
+      <w:pPr>
+        <w:spacing w:after="0"/>
+      </w:pPr>
+      <w:r>
+        <w:t>import "bootstrap"</w:t>
+      </w:r>
+      <w:r>
+        <w:br/>
+      </w:r>
+      <w:r>
+        <w:br/>
+        <w:t>Create a nav component</w:t>
+      </w:r>
+    </w:p>
+    <w:p>
+      <w:pPr>
+        <w:spacing w:after="0"/>
+      </w:pPr>
+      <w:r>
+        <w:drawing>
+          <wp:inline distT="0" distB="0" distL="0" distR="0" wp14:anchorId="5137595D" wp14:editId="7AFDE9D9">
+            <wp:extent cx="5943600" cy="3256915"/>
+            <wp:effectExtent l="0" t="0" r="0" b="635"/>
+            <wp:docPr id="6" name="Picture 6" descr="Text&#10;&#10;Description automatically generated"/>
+            <wp:cNvGraphicFramePr>
+              <a:graphicFrameLocks xmlns:a="http://schemas.openxmlformats.org/drawingml/2006/main" noChangeAspect="1"/>
+            </wp:cNvGraphicFramePr>
+            <a:graphic xmlns:a="http://schemas.openxmlformats.org/drawingml/2006/main">
+              <a:graphicData uri="http://schemas.openxmlformats.org/drawingml/2006/picture">
+                <pic:pic xmlns:pic="http://schemas.openxmlformats.org/drawingml/2006/picture">
+                  <pic:nvPicPr>
+                    <pic:cNvPr id="6" name="Picture 6" descr="Text&#10;&#10;Description automatically generated"/>
+                    <pic:cNvPicPr/>
+                  </pic:nvPicPr>
+                  <pic:blipFill>
+                    <a:blip r:embed="rId10"/>
+                    <a:stretch>
+                      <a:fillRect/>
+                    </a:stretch>
+                  </pic:blipFill>
+                  <pic:spPr>
+                    <a:xfrm>
+                      <a:off x="0" y="0"/>
+                      <a:ext cx="5943600" cy="3256915"/>
+                    </a:xfrm>
+                    <a:prstGeom prst="rect">
+                      <a:avLst/>
+                    </a:prstGeom>
+                  </pic:spPr>
+                </pic:pic>
+              </a:graphicData>
+            </a:graphic>
+          </wp:inline>
+        </w:drawing>
+      </w:r>
+      <w:r>
+        <w:br/>
+      </w:r>
+    </w:p>
+    <w:p>
+      <w:pPr>
+        <w:spacing w:after="0"/>
+      </w:pPr>
+      <w:r>
+        <w:lastRenderedPageBreak/>
+        <w:drawing>
+          <wp:inline distT="0" distB="0" distL="0" distR="0" wp14:anchorId="17AC16DD" wp14:editId="68E1909A">
+            <wp:extent cx="5943600" cy="5711190"/>
+            <wp:effectExtent l="0" t="0" r="0" b="3810"/>
+            <wp:docPr id="7" name="Picture 7" descr="Text&#10;&#10;Description automatically generated"/>
+            <wp:cNvGraphicFramePr>
+              <a:graphicFrameLocks xmlns:a="http://schemas.openxmlformats.org/drawingml/2006/main" noChangeAspect="1"/>
+            </wp:cNvGraphicFramePr>
+            <a:graphic xmlns:a="http://schemas.openxmlformats.org/drawingml/2006/main">
+              <a:graphicData uri="http://schemas.openxmlformats.org/drawingml/2006/picture">
+                <pic:pic xmlns:pic="http://schemas.openxmlformats.org/drawingml/2006/picture">
+                  <pic:nvPicPr>
+                    <pic:cNvPr id="7" name="Picture 7" descr="Text&#10;&#10;Description automatically generated"/>
+                    <pic:cNvPicPr/>
+                  </pic:nvPicPr>
+                  <pic:blipFill>
+                    <a:blip r:embed="rId11"/>
+                    <a:stretch>
+                      <a:fillRect/>
+                    </a:stretch>
+                  </pic:blipFill>
+                  <pic:spPr>
+                    <a:xfrm>
+                      <a:off x="0" y="0"/>
+                      <a:ext cx="5943600" cy="5711190"/>
+                    </a:xfrm>
+                    <a:prstGeom prst="rect">
+                      <a:avLst/>
+                    </a:prstGeom>
+                  </pic:spPr>
+                </pic:pic>
+              </a:graphicData>
+            </a:graphic>
+          </wp:inline>
+        </w:drawing>
+      </w:r>
+      <w:r>
+        <w:br/>
+      </w:r>
+      <w:r>
+        <w:br/>
+      </w:r>
+      <w:r>
+        <w:drawing>
+          <wp:inline distT="0" distB="0" distL="0" distR="0" wp14:anchorId="1F24027B" wp14:editId="1B4D81EA">
+            <wp:extent cx="5943600" cy="1585595"/>
+            <wp:effectExtent l="0" t="0" r="0" b="0"/>
+            <wp:docPr id="8" name="Picture 8" descr="Graphical user interface, application, website&#10;&#10;Description automatically generated"/>
+            <wp:cNvGraphicFramePr>
+              <a:graphicFrameLocks xmlns:a="http://schemas.openxmlformats.org/drawingml/2006/main" noChangeAspect="1"/>
+            </wp:cNvGraphicFramePr>
+            <a:graphic xmlns:a="http://schemas.openxmlformats.org/drawingml/2006/main">
+              <a:graphicData uri="http://schemas.openxmlformats.org/drawingml/2006/picture">
+                <pic:pic xmlns:pic="http://schemas.openxmlformats.org/drawingml/2006/picture">
+                  <pic:nvPicPr>
+                    <pic:cNvPr id="8" name="Picture 8" descr="Graphical user interface, application, website&#10;&#10;Description automatically generated"/>
+                    <pic:cNvPicPr/>
+                  </pic:nvPicPr>
+                  <pic:blipFill>
+                    <a:blip r:embed="rId12"/>
+                    <a:stretch>
+                      <a:fillRect/>
+                    </a:stretch>
+                  </pic:blipFill>
+                  <pic:spPr>
+                    <a:xfrm>
+                      <a:off x="0" y="0"/>
+                      <a:ext cx="5943600" cy="1585595"/>
+                    </a:xfrm>
+                    <a:prstGeom prst="rect">
+                      <a:avLst/>
+                    </a:prstGeom>
+                  </pic:spPr>
+                </pic:pic>
+              </a:graphicData>
+            </a:graphic>
+          </wp:inline>
+        </w:drawing>
+      </w:r>
+      <w:r>
+        <w:br/>
+      </w:r>
+      <w:r>
+        <w:br/>
+        <w:t>You can then use bootstrap anywhere in your application. Just refer to the bootstrap docs</w:t>
+      </w:r>
+      <w:r>
+        <w:br/>
+      </w:r>
+      <w:r>
+        <w:lastRenderedPageBreak/>
+        <w:drawing>
+          <wp:inline distT="0" distB="0" distL="0" distR="0" wp14:anchorId="0EB1A0BA" wp14:editId="71B4DD44">
+            <wp:extent cx="5943600" cy="3133725"/>
+            <wp:effectExtent l="0" t="0" r="0" b="9525"/>
+            <wp:docPr id="11" name="Picture 11" descr="Graphical user interface, text, application&#10;&#10;Description automatically generated"/>
+            <wp:cNvGraphicFramePr>
+              <a:graphicFrameLocks xmlns:a="http://schemas.openxmlformats.org/drawingml/2006/main" noChangeAspect="1"/>
+            </wp:cNvGraphicFramePr>
+            <a:graphic xmlns:a="http://schemas.openxmlformats.org/drawingml/2006/main">
+              <a:graphicData uri="http://schemas.openxmlformats.org/drawingml/2006/picture">
+                <pic:pic xmlns:pic="http://schemas.openxmlformats.org/drawingml/2006/picture">
+                  <pic:nvPicPr>
+                    <pic:cNvPr id="11" name="Picture 11" descr="Graphical user interface, text, application&#10;&#10;Description automatically generated"/>
+                    <pic:cNvPicPr/>
+                  </pic:nvPicPr>
+                  <pic:blipFill>
+                    <a:blip r:embed="rId13"/>
+                    <a:stretch>
+                      <a:fillRect/>
+                    </a:stretch>
+                  </pic:blipFill>
+                  <pic:spPr>
+                    <a:xfrm>
+                      <a:off x="0" y="0"/>
+                      <a:ext cx="5943600" cy="3133725"/>
+                    </a:xfrm>
+                    <a:prstGeom prst="rect">
+                      <a:avLst/>
+                    </a:prstGeom>
+                  </pic:spPr>
+                </pic:pic>
+              </a:graphicData>
+            </a:graphic>
+          </wp:inline>
+        </w:drawing>
+      </w:r>
+      <w:r>
+        <w:br/>
+      </w:r>
+      <w:r>
+        <w:drawing>
+          <wp:inline distT="0" distB="0" distL="0" distR="0" wp14:anchorId="1F2BFFF8" wp14:editId="7EA9D940">
+            <wp:extent cx="5943600" cy="3701415"/>
+            <wp:effectExtent l="0" t="0" r="0" b="0"/>
+            <wp:docPr id="9" name="Picture 9" descr="Text&#10;&#10;Description automatically generated"/>
+            <wp:cNvGraphicFramePr>
+              <a:graphicFrameLocks xmlns:a="http://schemas.openxmlformats.org/drawingml/2006/main" noChangeAspect="1"/>
+            </wp:cNvGraphicFramePr>
+            <a:graphic xmlns:a="http://schemas.openxmlformats.org/drawingml/2006/main">
+              <a:graphicData uri="http://schemas.openxmlformats.org/drawingml/2006/picture">
+                <pic:pic xmlns:pic="http://schemas.openxmlformats.org/drawingml/2006/picture">
+                  <pic:nvPicPr>
+                    <pic:cNvPr id="9" name="Picture 9" descr="Text&#10;&#10;Description automatically generated"/>
+                    <pic:cNvPicPr/>
+                  </pic:nvPicPr>
+                  <pic:blipFill>
+                    <a:blip r:embed="rId14"/>
+                    <a:stretch>
+                      <a:fillRect/>
+                    </a:stretch>
+                  </pic:blipFill>
+                  <pic:spPr>
+                    <a:xfrm>
+                      <a:off x="0" y="0"/>
+                      <a:ext cx="5943600" cy="3701415"/>
+                    </a:xfrm>
+                    <a:prstGeom prst="rect">
+                      <a:avLst/>
+                    </a:prstGeom>
+                  </pic:spPr>
+                </pic:pic>
+              </a:graphicData>
+            </a:graphic>
+          </wp:inline>
+        </w:drawing>
+      </w:r>
+      <w:r>
+        <w:br/>
+      </w:r>
+      <w:r>
+        <w:br/>
+      </w:r>
+      <w:r>
+        <w:lastRenderedPageBreak/>
+        <w:drawing>
+          <wp:inline distT="0" distB="0" distL="0" distR="0" wp14:anchorId="7A1E727A" wp14:editId="7D1AA8DA">
+            <wp:extent cx="4953691" cy="2219635"/>
+            <wp:effectExtent l="0" t="0" r="0" b="9525"/>
+            <wp:docPr id="10" name="Picture 10" descr="Graphical user interface, text, application&#10;&#10;Description automatically generated"/>
+            <wp:cNvGraphicFramePr>
+              <a:graphicFrameLocks xmlns:a="http://schemas.openxmlformats.org/drawingml/2006/main" noChangeAspect="1"/>
+            </wp:cNvGraphicFramePr>
+            <a:graphic xmlns:a="http://schemas.openxmlformats.org/drawingml/2006/main">
+              <a:graphicData uri="http://schemas.openxmlformats.org/drawingml/2006/picture">
+                <pic:pic xmlns:pic="http://schemas.openxmlformats.org/drawingml/2006/picture">
+                  <pic:nvPicPr>
+                    <pic:cNvPr id="10" name="Picture 10" descr="Graphical user interface, text, application&#10;&#10;Description automatically generated"/>
+                    <pic:cNvPicPr/>
+                  </pic:nvPicPr>
+                  <pic:blipFill>
+                    <a:blip r:embed="rId15"/>
+                    <a:stretch>
+                      <a:fillRect/>
+                    </a:stretch>
+                  </pic:blipFill>
+                  <pic:spPr>
+                    <a:xfrm>
+                      <a:off x="0" y="0"/>
+                      <a:ext cx="4953691" cy="2219635"/>
+                    </a:xfrm>
+                    <a:prstGeom prst="rect">
+                      <a:avLst/>
+                    </a:prstGeom>
+                  </pic:spPr>
+                </pic:pic>
+              </a:graphicData>
+            </a:graphic>
+          </wp:inline>
+        </w:drawing>
+      </w:r>
+      <w:r>
+        <w:br/>
+      </w:r>
+      <w:r>
+        <w:br/>
+        <w:t>Tip: Adding routing in Vue 3</w:t>
+      </w:r>
+      <w:r>
+        <w:br/>
+      </w:r>
+      <w:r>
+        <w:t>https://www.vuemastery.com/blog/vue-router-a-tutorial-for-vue-3/</w:t>
+      </w:r>
+      <w:r>
+        <w:br/>
+      </w:r>
+      <w:r>
+        <w:drawing>
+          <wp:inline distT="0" distB="0" distL="0" distR="0" wp14:anchorId="76AD27AF" wp14:editId="22D8E9EF">
+            <wp:extent cx="5943600" cy="3176270"/>
+            <wp:effectExtent l="0" t="0" r="0" b="5080"/>
+            <wp:docPr id="12" name="Picture 12" descr="Text&#10;&#10;Description automatically generated"/>
+            <wp:cNvGraphicFramePr>
+              <a:graphicFrameLocks xmlns:a="http://schemas.openxmlformats.org/drawingml/2006/main" noChangeAspect="1"/>
+            </wp:cNvGraphicFramePr>
+            <a:graphic xmlns:a="http://schemas.openxmlformats.org/drawingml/2006/main">
+              <a:graphicData uri="http://schemas.openxmlformats.org/drawingml/2006/picture">
+                <pic:pic xmlns:pic="http://schemas.openxmlformats.org/drawingml/2006/picture">
+                  <pic:nvPicPr>
+                    <pic:cNvPr id="12" name="Picture 12" descr="Text&#10;&#10;Description automatically generated"/>
+                    <pic:cNvPicPr/>
+                  </pic:nvPicPr>
+                  <pic:blipFill>
+                    <a:blip r:embed="rId16"/>
+                    <a:stretch>
+                      <a:fillRect/>
+                    </a:stretch>
+                  </pic:blipFill>
+                  <pic:spPr>
+                    <a:xfrm>
+                      <a:off x="0" y="0"/>
+                      <a:ext cx="5943600" cy="3176270"/>
+                    </a:xfrm>
+                    <a:prstGeom prst="rect">
+                      <a:avLst/>
+                    </a:prstGeom>
+                  </pic:spPr>
+                </pic:pic>
+              </a:graphicData>
+            </a:graphic>
+          </wp:inline>
+        </w:drawing>
+      </w:r>
+      <w:r>
+        <w:br/>
+      </w:r>
+      <w:r>
+        <w:br/>
+        <w:t>In main.js</w:t>
+      </w:r>
+    </w:p>
+    <w:p>
+      <w:pPr>
+        <w:spacing w:after="0"/>
+      </w:pPr>
+      <w:r>
+        <w:lastRenderedPageBreak/>
+        <w:drawing>
+          <wp:inline distT="0" distB="0" distL="0" distR="0" wp14:anchorId="7186D960" wp14:editId="0D8EEC38">
+            <wp:extent cx="5943600" cy="2662555"/>
+            <wp:effectExtent l="0" t="0" r="0" b="4445"/>
+            <wp:docPr id="15" name="Picture 15" descr="A screenshot of a computer&#10;&#10;Description automatically generated with medium confidence"/>
+            <wp:cNvGraphicFramePr>
+              <a:graphicFrameLocks xmlns:a="http://schemas.openxmlformats.org/drawingml/2006/main" noChangeAspect="1"/>
+            </wp:cNvGraphicFramePr>
+            <a:graphic xmlns:a="http://schemas.openxmlformats.org/drawingml/2006/main">
+              <a:graphicData uri="http://schemas.openxmlformats.org/drawingml/2006/picture">
+                <pic:pic xmlns:pic="http://schemas.openxmlformats.org/drawingml/2006/picture">
+                  <pic:nvPicPr>
+                    <pic:cNvPr id="15" name="Picture 15" descr="A screenshot of a computer&#10;&#10;Description automatically generated with medium confidence"/>
+                    <pic:cNvPicPr/>
+                  </pic:nvPicPr>
+                  <pic:blipFill>
+                    <a:blip r:embed="rId17"/>
+                    <a:stretch>
+                      <a:fillRect/>
+                    </a:stretch>
+                  </pic:blipFill>
+                  <pic:spPr>
+                    <a:xfrm>
+                      <a:off x="0" y="0"/>
+                      <a:ext cx="5943600" cy="2662555"/>
+                    </a:xfrm>
+                    <a:prstGeom prst="rect">
+                      <a:avLst/>
+                    </a:prstGeom>
+                  </pic:spPr>
+                </pic:pic>
+              </a:graphicData>
+            </a:graphic>
+          </wp:inline>
+        </w:drawing>
+      </w:r>
+      <w:r>
+        <w:br/>
+      </w:r>
+      <w:r>
+        <w:br/>
+      </w:r>
+      <w:r>
+        <w:br/>
+        <w:t>In your Custom Nav Component</w:t>
+      </w:r>
+    </w:p>
+    <w:p>
+      <w:pPr>
+        <w:spacing w:after="0"/>
+      </w:pPr>
+      <w:r>
+        <w:lastRenderedPageBreak/>
+        <w:drawing>
+          <wp:inline distT="0" distB="0" distL="0" distR="0" wp14:anchorId="33AADA83" wp14:editId="50256F23">
+            <wp:extent cx="5943600" cy="4985385"/>
+            <wp:effectExtent l="0" t="0" r="0" b="5715"/>
+            <wp:docPr id="13" name="Picture 13" descr="Text&#10;&#10;Description automatically generated"/>
+            <wp:cNvGraphicFramePr>
+              <a:graphicFrameLocks xmlns:a="http://schemas.openxmlformats.org/drawingml/2006/main" noChangeAspect="1"/>
+            </wp:cNvGraphicFramePr>
+            <a:graphic xmlns:a="http://schemas.openxmlformats.org/drawingml/2006/main">
+              <a:graphicData uri="http://schemas.openxmlformats.org/drawingml/2006/picture">
+                <pic:pic xmlns:pic="http://schemas.openxmlformats.org/drawingml/2006/picture">
+                  <pic:nvPicPr>
+                    <pic:cNvPr id="13" name="Picture 13" descr="Text&#10;&#10;Description automatically generated"/>
+                    <pic:cNvPicPr/>
+                  </pic:nvPicPr>
+                  <pic:blipFill>
+                    <a:blip r:embed="rId18"/>
+                    <a:stretch>
+                      <a:fillRect/>
+                    </a:stretch>
+                  </pic:blipFill>
+                  <pic:spPr>
+                    <a:xfrm>
+                      <a:off x="0" y="0"/>
+                      <a:ext cx="5943600" cy="4985385"/>
+                    </a:xfrm>
+                    <a:prstGeom prst="rect">
+                      <a:avLst/>
+                    </a:prstGeom>
+                  </pic:spPr>
+                </pic:pic>
+              </a:graphicData>
+            </a:graphic>
+          </wp:inline>
+        </w:drawing>
+      </w:r>
+      <w:r>
+        <w:br/>
+      </w:r>
+      <w:r>
+        <w:br/>
+      </w:r>
+      <w:r>
+        <w:drawing>
+          <wp:inline distT="0" distB="0" distL="0" distR="0" wp14:anchorId="722CFEAE" wp14:editId="721261A3">
+            <wp:extent cx="5943600" cy="1927860"/>
+            <wp:effectExtent l="0" t="0" r="0" b="0"/>
+            <wp:docPr id="16" name="Picture 16" descr="Graphical user interface, application&#10;&#10;Description automatically generated"/>
+            <wp:cNvGraphicFramePr>
+              <a:graphicFrameLocks xmlns:a="http://schemas.openxmlformats.org/drawingml/2006/main" noChangeAspect="1"/>
+            </wp:cNvGraphicFramePr>
+            <a:graphic xmlns:a="http://schemas.openxmlformats.org/drawingml/2006/main">
+              <a:graphicData uri="http://schemas.openxmlformats.org/drawingml/2006/picture">
+                <pic:pic xmlns:pic="http://schemas.openxmlformats.org/drawingml/2006/picture">
+                  <pic:nvPicPr>
+                    <pic:cNvPr id="16" name="Picture 16" descr="Graphical user interface, application&#10;&#10;Description automatically generated"/>
+                    <pic:cNvPicPr/>
+                  </pic:nvPicPr>
+                  <pic:blipFill>
+                    <a:blip r:embed="rId19"/>
+                    <a:stretch>
+                      <a:fillRect/>
+                    </a:stretch>
+                  </pic:blipFill>
+                  <pic:spPr>
+                    <a:xfrm>
+                      <a:off x="0" y="0"/>
+                      <a:ext cx="5943600" cy="1927860"/>
+                    </a:xfrm>
+                    <a:prstGeom prst="rect">
+                      <a:avLst/>
+                    </a:prstGeom>
+                  </pic:spPr>
+                </pic:pic>
+              </a:graphicData>
+            </a:graphic>
+          </wp:inline>
+        </w:drawing>
+      </w:r>
+      <w:r>
+        <w:br/>
+      </w:r>
+      <w:r>
+        <w:br/>
+      </w:r>
+      <w:r>
+        <w:lastRenderedPageBreak/>
+        <w:drawing>
+          <wp:inline distT="0" distB="0" distL="0" distR="0" wp14:anchorId="5723311C" wp14:editId="4E7E8A0F">
+            <wp:extent cx="5943600" cy="2018665"/>
+            <wp:effectExtent l="0" t="0" r="0" b="635"/>
+            <wp:docPr id="17" name="Picture 17" descr="Graphical user interface, application&#10;&#10;Description automatically generated"/>
+            <wp:cNvGraphicFramePr>
+              <a:graphicFrameLocks xmlns:a="http://schemas.openxmlformats.org/drawingml/2006/main" noChangeAspect="1"/>
+            </wp:cNvGraphicFramePr>
+            <a:graphic xmlns:a="http://schemas.openxmlformats.org/drawingml/2006/main">
+              <a:graphicData uri="http://schemas.openxmlformats.org/drawingml/2006/picture">
+                <pic:pic xmlns:pic="http://schemas.openxmlformats.org/drawingml/2006/picture">
+                  <pic:nvPicPr>
+                    <pic:cNvPr id="17" name="Picture 17" descr="Graphical user interface, application&#10;&#10;Description automatically generated"/>
+                    <pic:cNvPicPr/>
+                  </pic:nvPicPr>
+                  <pic:blipFill>
+                    <a:blip r:embed="rId20"/>
+                    <a:stretch>
+                      <a:fillRect/>
+                    </a:stretch>
+                  </pic:blipFill>
+                  <pic:spPr>
+                    <a:xfrm>
+                      <a:off x="0" y="0"/>
+                      <a:ext cx="5943600" cy="2018665"/>
+                    </a:xfrm>
+                    <a:prstGeom prst="rect">
+                      <a:avLst/>
+                    </a:prstGeom>
+                  </pic:spPr>
+                </pic:pic>
+              </a:graphicData>
+            </a:graphic>
+          </wp:inline>
+        </w:drawing>
+      </w:r>
+      <w:r>
+        <w:br/>
+      </w:r>
+      <w:r>
+        <w:br/>
+      </w:r>
+      <w:r>
+        <w:t>For the home link</w:t>
+      </w:r>
+    </w:p>
+    <w:p>
+      <w:pPr>
+        <w:spacing w:after="0"/>
+      </w:pPr>
+      <w:r>
+        <w:drawing>
+          <wp:inline distT="0" distB="0" distL="0" distR="0" wp14:anchorId="3DDD97BF" wp14:editId="275F9C46">
+            <wp:extent cx="5943600" cy="4381500"/>
+            <wp:effectExtent l="0" t="0" r="0" b="0"/>
+            <wp:docPr id="18" name="Picture 18" descr="Text&#10;&#10;Description automatically generated"/>
+            <wp:cNvGraphicFramePr>
+              <a:graphicFrameLocks xmlns:a="http://schemas.openxmlformats.org/drawingml/2006/main" noChangeAspect="1"/>
+            </wp:cNvGraphicFramePr>
+            <a:graphic xmlns:a="http://schemas.openxmlformats.org/drawingml/2006/main">
+              <a:graphicData uri="http://schemas.openxmlformats.org/drawingml/2006/picture">
+                <pic:pic xmlns:pic="http://schemas.openxmlformats.org/drawingml/2006/picture">
+                  <pic:nvPicPr>
+                    <pic:cNvPr id="18" name="Picture 18" descr="Text&#10;&#10;Description automatically generated"/>
+                    <pic:cNvPicPr/>
+                  </pic:nvPicPr>
+                  <pic:blipFill>
+                    <a:blip r:embed="rId21"/>
+                    <a:stretch>
+                      <a:fillRect/>
+                    </a:stretch>
+                  </pic:blipFill>
+                  <pic:spPr>
+                    <a:xfrm>
+                      <a:off x="0" y="0"/>
+                      <a:ext cx="5943600" cy="4381500"/>
+                    </a:xfrm>
+                    <a:prstGeom prst="rect">
+                      <a:avLst/>
+                    </a:prstGeom>
+                  </pic:spPr>
+                </pic:pic>
+              </a:graphicData>
+            </a:graphic>
+          </wp:inline>
+        </w:drawing>
+      </w:r>
+      <w:r>
+        <w:br/>
+      </w:r>
+      <w:r>
+        <w:br/>
+        <w:t>You don’t need a route</w:t>
+      </w:r>
+      <w:r>
+        <w:br/>
+      </w:r>
+      <w:r>
+        <w:lastRenderedPageBreak/>
+        <w:drawing>
+          <wp:inline distT="0" distB="0" distL="0" distR="0" wp14:anchorId="55EC2F1E" wp14:editId="60D87EFE">
+            <wp:extent cx="3381847" cy="2152950"/>
+            <wp:effectExtent l="0" t="0" r="9525" b="0"/>
+            <wp:docPr id="19" name="Picture 19" descr="Graphical user interface, text, application, chat or text message, website&#10;&#10;Description automatically generated"/>
+            <wp:cNvGraphicFramePr>
+              <a:graphicFrameLocks xmlns:a="http://schemas.openxmlformats.org/drawingml/2006/main" noChangeAspect="1"/>
+            </wp:cNvGraphicFramePr>
+            <a:graphic xmlns:a="http://schemas.openxmlformats.org/drawingml/2006/main">
+              <a:graphicData uri="http://schemas.openxmlformats.org/drawingml/2006/picture">
+                <pic:pic xmlns:pic="http://schemas.openxmlformats.org/drawingml/2006/picture">
+                  <pic:nvPicPr>
+                    <pic:cNvPr id="19" name="Picture 19" descr="Graphical user interface, text, application, chat or text message, website&#10;&#10;Description automatically generated"/>
+                    <pic:cNvPicPr/>
+                  </pic:nvPicPr>
+                  <pic:blipFill>
+                    <a:blip r:embed="rId22"/>
+                    <a:stretch>
+                      <a:fillRect/>
+                    </a:stretch>
+                  </pic:blipFill>
+                  <pic:spPr>
+                    <a:xfrm>
+                      <a:off x="0" y="0"/>
+                      <a:ext cx="3381847" cy="2152950"/>
+                    </a:xfrm>
+                    <a:prstGeom prst="rect">
+                      <a:avLst/>
+                    </a:prstGeom>
+                  </pic:spPr>
+                </pic:pic>
+              </a:graphicData>
+            </a:graphic>
+          </wp:inline>
+        </w:drawing>
+      </w:r>
+      <w:r>
+        <w:br/>
+      </w:r>
+      <w:r>
+        <w:drawing>
+          <wp:inline distT="0" distB="0" distL="0" distR="0" wp14:anchorId="06747D8A" wp14:editId="1346599C">
+            <wp:extent cx="5943600" cy="1464945"/>
+            <wp:effectExtent l="0" t="0" r="0" b="1905"/>
+            <wp:docPr id="20" name="Picture 20" descr="Graphical user interface, website&#10;&#10;Description automatically generated"/>
+            <wp:cNvGraphicFramePr>
+              <a:graphicFrameLocks xmlns:a="http://schemas.openxmlformats.org/drawingml/2006/main" noChangeAspect="1"/>
+            </wp:cNvGraphicFramePr>
+            <a:graphic xmlns:a="http://schemas.openxmlformats.org/drawingml/2006/main">
+              <a:graphicData uri="http://schemas.openxmlformats.org/drawingml/2006/picture">
+                <pic:pic xmlns:pic="http://schemas.openxmlformats.org/drawingml/2006/picture">
+                  <pic:nvPicPr>
+                    <pic:cNvPr id="20" name="Picture 20" descr="Graphical user interface, website&#10;&#10;Description automatically generated"/>
+                    <pic:cNvPicPr/>
+                  </pic:nvPicPr>
+                  <pic:blipFill>
+                    <a:blip r:embed="rId23"/>
+                    <a:stretch>
+                      <a:fillRect/>
+                    </a:stretch>
+                  </pic:blipFill>
+                  <pic:spPr>
+                    <a:xfrm>
+                      <a:off x="0" y="0"/>
+                      <a:ext cx="5943600" cy="1464945"/>
+                    </a:xfrm>
+                    <a:prstGeom prst="rect">
+                      <a:avLst/>
+                    </a:prstGeom>
+                  </pic:spPr>
+                </pic:pic>
+              </a:graphicData>
+            </a:graphic>
+          </wp:inline>
+        </w:drawing>
+      </w:r>
+      <w:r>
+        <w:br/>
+      </w:r>
+      <w:r>
+        <w:br/>
+      </w:r>
+      <w:r>
         <w:br/>
       </w:r>
     </w:p>

</xml_diff>

<commit_message>
Added axios - mongoDB wireup and backend- node express
</commit_message>
<xml_diff>
--- a/ViewNotes-ReactionTimerProject.docx
+++ b/ViewNotes-ReactionTimerProject.docx
@@ -126,44 +126,15 @@
       </w:r>
       <w:r>
         <w:br/>
-        <w:t xml:space="preserve">Tip: </w:t>
-      </w:r>
-      <w:proofErr w:type="spellStart"/>
-      <w:r>
-        <w:t>Vuex</w:t>
-      </w:r>
-      <w:proofErr w:type="spellEnd"/>
-      <w:r>
-        <w:t xml:space="preserve"> (State Management) in Vue</w:t>
-      </w:r>
-      <w:r>
-        <w:br/>
-        <w:t xml:space="preserve">Tip: Using </w:t>
-      </w:r>
-      <w:proofErr w:type="spellStart"/>
-      <w:r>
-        <w:t>axios</w:t>
-      </w:r>
-      <w:proofErr w:type="spellEnd"/>
-      <w:r>
-        <w:t xml:space="preserve"> in </w:t>
-      </w:r>
-      <w:proofErr w:type="spellStart"/>
-      <w:r>
-        <w:t>vue</w:t>
-      </w:r>
-      <w:proofErr w:type="spellEnd"/>
-      <w:r>
-        <w:br/>
-        <w:t xml:space="preserve">Tip: Running unit tests with jest an </w:t>
-      </w:r>
-      <w:proofErr w:type="spellStart"/>
-      <w:r>
-        <w:t>vue</w:t>
-      </w:r>
-      <w:proofErr w:type="spellEnd"/>
-      <w:r>
-        <w:t xml:space="preserve"> tools</w:t>
+        <w:t>Tip: Vuex (State Management) in Vue</w:t>
+      </w:r>
+      <w:r>
+        <w:br/>
+        <w:t>Tip: Using axios in vue</w:t>
+      </w:r>
+      <w:r>
+        <w:br/>
+        <w:t>Tip: Running unit tests with jest an vue tools</w:t>
       </w:r>
       <w:r>
         <w:br/>
@@ -183,11 +154,20 @@
       </w:r>
       <w:r>
         <w:br/>
-      </w:r>
-      <w:r>
-        <w:br/>
-      </w:r>
-      <w:r>
+        <w:t>Tip: Adding the backend to your project (for MONGO DB Integration)</w:t>
+      </w:r>
+      <w:r>
+        <w:br/>
+        <w:t>Tip: Writing a record to MongoDB Atlas from VueJs Application /Bootstrap, binding etc..</w:t>
+      </w:r>
+      <w:r>
+        <w:br/>
+      </w:r>
+      <w:r>
+        <w:br/>
+      </w:r>
+      <w:r>
+        <w:lastRenderedPageBreak/>
         <w:br/>
       </w:r>
       <w:r>
@@ -202,9 +182,6 @@
       </w:r>
       <w:r>
         <w:br/>
-      </w:r>
-      <w:r>
-        <w:lastRenderedPageBreak/>
         <w:t>If you look below, we are emitting a method that we will name ‘end’ in the parent component. Notice how we are passing data along with it.</w:t>
       </w:r>
       <w:r>
@@ -442,27 +419,11 @@
       </w:r>
       <w:r>
         <w:br/>
-        <w:t xml:space="preserve">In </w:t>
-      </w:r>
-      <w:proofErr w:type="spellStart"/>
-      <w:r>
-        <w:t>vue</w:t>
-      </w:r>
-      <w:proofErr w:type="spellEnd"/>
-      <w:r>
-        <w:t xml:space="preserve"> 3 , you have to use bootstrap 5</w:t>
-      </w:r>
-      <w:r>
-        <w:br/>
-        <w:t xml:space="preserve">You can install bootstrap the same way (regular </w:t>
-      </w:r>
-      <w:proofErr w:type="spellStart"/>
-      <w:r>
-        <w:t>npm</w:t>
-      </w:r>
-      <w:proofErr w:type="spellEnd"/>
-      <w:r>
-        <w:t>) as any other node.js project</w:t>
+        <w:t>In vue 3 , you have to use bootstrap 5</w:t>
+      </w:r>
+      <w:r>
+        <w:br/>
+        <w:t>You can install bootstrap the same way (regular npm) as any other node.js project</w:t>
       </w:r>
       <w:r>
         <w:br/>
@@ -470,31 +431,13 @@
       </w:r>
     </w:p>
     <w:p>
-      <w:proofErr w:type="spellStart"/>
-      <w:r>
-        <w:t>npm</w:t>
-      </w:r>
-      <w:proofErr w:type="spellEnd"/>
-      <w:r>
-        <w:t xml:space="preserve"> </w:t>
-      </w:r>
-      <w:proofErr w:type="spellStart"/>
-      <w:r>
-        <w:t>i</w:t>
-      </w:r>
-      <w:proofErr w:type="spellEnd"/>
-      <w:r>
-        <w:t xml:space="preserve"> bootstrap@5.0.1</w:t>
-      </w:r>
-    </w:p>
-    <w:p>
-      <w:proofErr w:type="spellStart"/>
-      <w:r>
-        <w:t>npm</w:t>
-      </w:r>
-      <w:proofErr w:type="spellEnd"/>
-      <w:r>
-        <w:t xml:space="preserve"> install --save @popperjs/core</w:t>
+      <w:r>
+        <w:t>npm i bootstrap@5.0.1</w:t>
+      </w:r>
+    </w:p>
+    <w:p>
+      <w:r>
+        <w:t>npm install --save @popperjs/core</w:t>
       </w:r>
     </w:p>
     <w:p/>
@@ -508,23 +451,7 @@
         <w:spacing w:after="0"/>
       </w:pPr>
       <w:r>
-        <w:t>import "bootstrap/</w:t>
-      </w:r>
-      <w:proofErr w:type="spellStart"/>
-      <w:r>
-        <w:t>dist</w:t>
-      </w:r>
-      <w:proofErr w:type="spellEnd"/>
-      <w:r>
-        <w:t>/</w:t>
-      </w:r>
-      <w:proofErr w:type="spellStart"/>
-      <w:r>
-        <w:t>css</w:t>
-      </w:r>
-      <w:proofErr w:type="spellEnd"/>
-      <w:r>
-        <w:t>/bootstrap.min.css"</w:t>
+        <w:t>import "bootstrap/dist/css/bootstrap.min.css"</w:t>
       </w:r>
     </w:p>
     <w:p>
@@ -1583,15 +1510,7 @@
       </w:r>
       <w:r>
         <w:br/>
-        <w:t xml:space="preserve">Also the addition to </w:t>
-      </w:r>
-      <w:proofErr w:type="spellStart"/>
-      <w:r>
-        <w:t>vue.config</w:t>
-      </w:r>
-      <w:proofErr w:type="spellEnd"/>
-      <w:r>
-        <w:t xml:space="preserve"> also fixed the deployment issue with the paths as well</w:t>
+        <w:t>Also the addition to vue.config also fixed the deployment issue with the paths as well</w:t>
       </w:r>
       <w:r>
         <w:br/>
@@ -1644,15 +1563,7 @@
         <w:br/>
       </w:r>
       <w:r>
-        <w:t xml:space="preserve">Tip: </w:t>
-      </w:r>
-      <w:proofErr w:type="spellStart"/>
-      <w:r>
-        <w:t>Vuex</w:t>
-      </w:r>
-      <w:proofErr w:type="spellEnd"/>
-      <w:r>
-        <w:t xml:space="preserve"> (State Management) in Vue</w:t>
+        <w:t>Tip: Vuex (State Management) in Vue</w:t>
       </w:r>
       <w:r>
         <w:br/>
@@ -1674,34 +1585,13 @@
       </w:r>
       <w:r>
         <w:br/>
-        <w:t xml:space="preserve">To add </w:t>
-      </w:r>
-      <w:proofErr w:type="spellStart"/>
-      <w:r>
-        <w:t>vuex</w:t>
-      </w:r>
-      <w:proofErr w:type="spellEnd"/>
-      <w:r>
-        <w:t xml:space="preserve"> to your project</w:t>
-      </w:r>
-      <w:r>
-        <w:br/>
-      </w:r>
-      <w:proofErr w:type="spellStart"/>
-      <w:r>
-        <w:t>npm</w:t>
-      </w:r>
-      <w:proofErr w:type="spellEnd"/>
-      <w:r>
-        <w:t xml:space="preserve"> install </w:t>
-      </w:r>
-      <w:proofErr w:type="spellStart"/>
-      <w:r>
-        <w:t>vuex@next</w:t>
-      </w:r>
-      <w:proofErr w:type="spellEnd"/>
-      <w:r>
-        <w:t xml:space="preserve"> </w:t>
+        <w:t>To add vuex to your project</w:t>
+      </w:r>
+      <w:r>
+        <w:br/>
+      </w:r>
+      <w:r>
+        <w:t xml:space="preserve">npm install vuex@next </w:t>
       </w:r>
       <w:r>
         <w:t>–</w:t>
@@ -1888,15 +1778,7 @@
       </w:r>
       <w:r>
         <w:br/>
-        <w:t>To fetch data from our store we use the $</w:t>
-      </w:r>
-      <w:proofErr w:type="spellStart"/>
-      <w:r>
-        <w:t>store.state</w:t>
-      </w:r>
-      <w:proofErr w:type="spellEnd"/>
-      <w:r>
-        <w:t>.&lt;property&gt;</w:t>
+        <w:t>To fetch data from our store we use the $store.state.&lt;property&gt;</w:t>
       </w:r>
       <w:r>
         <w:br/>
@@ -1951,52 +1833,16 @@
       </w:r>
       <w:r>
         <w:br/>
-        <w:t>The actions section allows us to fire asynchronous code (</w:t>
-      </w:r>
-      <w:proofErr w:type="spellStart"/>
-      <w:r>
-        <w:t>api</w:t>
-      </w:r>
-      <w:proofErr w:type="spellEnd"/>
-      <w:r>
-        <w:t>) and change a state’s property</w:t>
-      </w:r>
-      <w:r>
-        <w:br/>
-        <w:t xml:space="preserve">(Tip: Using </w:t>
-      </w:r>
-      <w:proofErr w:type="spellStart"/>
-      <w:r>
-        <w:t>axios</w:t>
-      </w:r>
-      <w:proofErr w:type="spellEnd"/>
-      <w:r>
-        <w:t xml:space="preserve"> in </w:t>
-      </w:r>
-      <w:proofErr w:type="spellStart"/>
-      <w:r>
-        <w:t>vue</w:t>
-      </w:r>
-      <w:proofErr w:type="spellEnd"/>
-      <w:r>
-        <w:t>)</w:t>
-      </w:r>
-      <w:r>
-        <w:br/>
-      </w:r>
-      <w:proofErr w:type="spellStart"/>
-      <w:r>
-        <w:t>npm</w:t>
-      </w:r>
-      <w:proofErr w:type="spellEnd"/>
-      <w:r>
-        <w:t xml:space="preserve"> install </w:t>
-      </w:r>
-      <w:proofErr w:type="spellStart"/>
-      <w:r>
-        <w:t>axios</w:t>
-      </w:r>
-      <w:proofErr w:type="spellEnd"/>
+        <w:t>The actions section allows us to fire asynchronous code (api) and change a state’s property</w:t>
+      </w:r>
+      <w:r>
+        <w:br/>
+        <w:t>(Tip: Using axios in vue)</w:t>
+      </w:r>
+      <w:r>
+        <w:br/>
+        <w:t>npm install axios</w:t>
+      </w:r>
       <w:r>
         <w:br/>
       </w:r>
@@ -2077,15 +1923,7 @@
       </w:pPr>
       <w:r>
         <w:lastRenderedPageBreak/>
-        <w:t xml:space="preserve">Tip: Running unit tests with jest an </w:t>
-      </w:r>
-      <w:proofErr w:type="spellStart"/>
-      <w:r>
-        <w:t>vue</w:t>
-      </w:r>
-      <w:proofErr w:type="spellEnd"/>
-      <w:r>
-        <w:t xml:space="preserve"> tools</w:t>
+        <w:t>Tip: Running unit tests with jest an vue tools</w:t>
       </w:r>
       <w:r>
         <w:br/>
@@ -2129,19 +1967,11 @@
         <w:pStyle w:val="NormalWeb"/>
         <w:spacing w:before="0" w:beforeAutospacing="0" w:after="0" w:afterAutospacing="0"/>
       </w:pPr>
-      <w:proofErr w:type="spellStart"/>
       <w:r>
         <w:rPr>
           <w:rStyle w:val="HTMLCode"/>
         </w:rPr>
-        <w:t>vue</w:t>
-      </w:r>
-      <w:proofErr w:type="spellEnd"/>
-      <w:r>
-        <w:rPr>
-          <w:rStyle w:val="HTMLCode"/>
-        </w:rPr>
-        <w:t xml:space="preserve"> add unit-jest</w:t>
+        <w:t>vue add unit-jest</w:t>
       </w:r>
     </w:p>
     <w:p>
@@ -2149,19 +1979,11 @@
         <w:pStyle w:val="NormalWeb"/>
         <w:spacing w:before="0" w:beforeAutospacing="0" w:after="0" w:afterAutospacing="0"/>
       </w:pPr>
-      <w:proofErr w:type="spellStart"/>
       <w:r>
         <w:rPr>
           <w:rStyle w:val="HTMLCode"/>
         </w:rPr>
-        <w:t>npm</w:t>
-      </w:r>
-      <w:proofErr w:type="spellEnd"/>
-      <w:r>
-        <w:rPr>
-          <w:rStyle w:val="HTMLCode"/>
-        </w:rPr>
-        <w:t xml:space="preserve"> install --save-dev @vue/test-utils</w:t>
+        <w:t>npm install --save-dev @vue/test-utils</w:t>
       </w:r>
     </w:p>
     <w:p>
@@ -2278,27 +2100,9 @@
       <w:pPr>
         <w:spacing w:after="0"/>
       </w:pPr>
-      <w:proofErr w:type="spellStart"/>
-      <w:r>
-        <w:t>npm</w:t>
-      </w:r>
-      <w:proofErr w:type="spellEnd"/>
-      <w:r>
-        <w:t xml:space="preserve"> run </w:t>
-      </w:r>
-      <w:proofErr w:type="spellStart"/>
-      <w:r>
-        <w:t>test:unit</w:t>
-      </w:r>
-      <w:proofErr w:type="spellEnd"/>
-      <w:r>
-        <w:t xml:space="preserve"> </w:t>
-      </w:r>
-      <w:proofErr w:type="spellStart"/>
-      <w:r>
-        <w:t>foounit</w:t>
-      </w:r>
-      <w:proofErr w:type="spellEnd"/>
+      <w:r>
+        <w:t>npm run test:unit foounit</w:t>
+      </w:r>
       <w:r>
         <w:br/>
       </w:r>
@@ -3023,6 +2827,9 @@
         <w:br/>
       </w:r>
       <w:r>
+        <w:rPr>
+          <w:noProof/>
+        </w:rPr>
         <w:lastRenderedPageBreak/>
         <w:drawing>
           <wp:inline distT="0" distB="0" distL="0" distR="0" wp14:anchorId="004C4E3F" wp14:editId="5793B573">
@@ -3067,6 +2874,9 @@
         <w:br/>
       </w:r>
       <w:r>
+        <w:rPr>
+          <w:noProof/>
+        </w:rPr>
         <w:lastRenderedPageBreak/>
         <w:drawing>
           <wp:inline distT="0" distB="0" distL="0" distR="0" wp14:anchorId="5CBBB384" wp14:editId="683D8F74">
@@ -3111,6 +2921,9 @@
         <w:br/>
       </w:r>
       <w:r>
+        <w:rPr>
+          <w:noProof/>
+        </w:rPr>
         <w:drawing>
           <wp:inline distT="0" distB="0" distL="0" distR="0" wp14:anchorId="021CEDA8" wp14:editId="6587C8AB">
             <wp:extent cx="5943600" cy="2394585"/>
@@ -3158,6 +2971,1497 @@
       </w:r>
       <w:r>
         <w:br/>
+      </w:r>
+    </w:p>
+    <w:p>
+      <w:pPr>
+        <w:spacing w:after="0"/>
+      </w:pPr>
+    </w:p>
+    <w:p>
+      <w:pPr>
+        <w:spacing w:after="0"/>
+      </w:pPr>
+    </w:p>
+    <w:p>
+      <w:pPr>
+        <w:spacing w:after="0"/>
+      </w:pPr>
+    </w:p>
+    <w:p>
+      <w:pPr>
+        <w:spacing w:after="0"/>
+      </w:pPr>
+    </w:p>
+    <w:p>
+      <w:pPr>
+        <w:spacing w:after="0"/>
+      </w:pPr>
+    </w:p>
+    <w:p>
+      <w:pPr>
+        <w:spacing w:after="0"/>
+      </w:pPr>
+    </w:p>
+    <w:p>
+      <w:pPr>
+        <w:spacing w:after="0"/>
+      </w:pPr>
+    </w:p>
+    <w:p>
+      <w:pPr>
+        <w:spacing w:after="0"/>
+      </w:pPr>
+      <w:r>
+        <w:t>Tip: Adding the backend to your project (for MONGO DB Integration)</w:t>
+      </w:r>
+      <w:r>
+        <w:br/>
+      </w:r>
+      <w:r>
+        <w:t>Added a backend to my project</w:t>
+      </w:r>
+      <w:r>
+        <w:br/>
+      </w:r>
+      <w:r>
+        <w:drawing>
+          <wp:inline distT="0" distB="0" distL="0" distR="0" wp14:anchorId="1EEE69D1" wp14:editId="64AFC7AA">
+            <wp:extent cx="5943600" cy="4683125"/>
+            <wp:effectExtent l="0" t="0" r="0" b="3175"/>
+            <wp:docPr id="48" name="Picture 48" descr="Text&#10;&#10;Description automatically generated"/>
+            <wp:cNvGraphicFramePr>
+              <a:graphicFrameLocks xmlns:a="http://schemas.openxmlformats.org/drawingml/2006/main" noChangeAspect="1"/>
+            </wp:cNvGraphicFramePr>
+            <a:graphic xmlns:a="http://schemas.openxmlformats.org/drawingml/2006/main">
+              <a:graphicData uri="http://schemas.openxmlformats.org/drawingml/2006/picture">
+                <pic:pic xmlns:pic="http://schemas.openxmlformats.org/drawingml/2006/picture">
+                  <pic:nvPicPr>
+                    <pic:cNvPr id="48" name="Picture 48" descr="Text&#10;&#10;Description automatically generated"/>
+                    <pic:cNvPicPr/>
+                  </pic:nvPicPr>
+                  <pic:blipFill>
+                    <a:blip r:embed="rId57"/>
+                    <a:stretch>
+                      <a:fillRect/>
+                    </a:stretch>
+                  </pic:blipFill>
+                  <pic:spPr>
+                    <a:xfrm>
+                      <a:off x="0" y="0"/>
+                      <a:ext cx="5943600" cy="4683125"/>
+                    </a:xfrm>
+                    <a:prstGeom prst="rect">
+                      <a:avLst/>
+                    </a:prstGeom>
+                  </pic:spPr>
+                </pic:pic>
+              </a:graphicData>
+            </a:graphic>
+          </wp:inline>
+        </w:drawing>
+      </w:r>
+      <w:r>
+        <w:br/>
+      </w:r>
+      <w:r>
+        <w:br/>
+        <w:t xml:space="preserve">You need to run </w:t>
+      </w:r>
+      <w:r>
+        <w:br/>
+        <w:t xml:space="preserve">npm init </w:t>
+      </w:r>
+      <w:r>
+        <w:br/>
+        <w:t>when you create folder structure</w:t>
+      </w:r>
+      <w:r>
+        <w:br/>
+      </w:r>
+      <w:r>
+        <w:br/>
+        <w:t>Also install the following packages below:</w:t>
+      </w:r>
+    </w:p>
+    <w:p>
+      <w:pPr>
+        <w:spacing w:after="0"/>
+      </w:pPr>
+      <w:r>
+        <w:lastRenderedPageBreak/>
+        <w:drawing>
+          <wp:inline distT="0" distB="0" distL="0" distR="0" wp14:anchorId="7498A9BB" wp14:editId="166D2A3A">
+            <wp:extent cx="5943600" cy="5119370"/>
+            <wp:effectExtent l="0" t="0" r="0" b="5080"/>
+            <wp:docPr id="49" name="Picture 49" descr="Text&#10;&#10;Description automatically generated"/>
+            <wp:cNvGraphicFramePr>
+              <a:graphicFrameLocks xmlns:a="http://schemas.openxmlformats.org/drawingml/2006/main" noChangeAspect="1"/>
+            </wp:cNvGraphicFramePr>
+            <a:graphic xmlns:a="http://schemas.openxmlformats.org/drawingml/2006/main">
+              <a:graphicData uri="http://schemas.openxmlformats.org/drawingml/2006/picture">
+                <pic:pic xmlns:pic="http://schemas.openxmlformats.org/drawingml/2006/picture">
+                  <pic:nvPicPr>
+                    <pic:cNvPr id="49" name="Picture 49" descr="Text&#10;&#10;Description automatically generated"/>
+                    <pic:cNvPicPr/>
+                  </pic:nvPicPr>
+                  <pic:blipFill>
+                    <a:blip r:embed="rId58"/>
+                    <a:stretch>
+                      <a:fillRect/>
+                    </a:stretch>
+                  </pic:blipFill>
+                  <pic:spPr>
+                    <a:xfrm>
+                      <a:off x="0" y="0"/>
+                      <a:ext cx="5943600" cy="5119370"/>
+                    </a:xfrm>
+                    <a:prstGeom prst="rect">
+                      <a:avLst/>
+                    </a:prstGeom>
+                  </pic:spPr>
+                </pic:pic>
+              </a:graphicData>
+            </a:graphic>
+          </wp:inline>
+        </w:drawing>
+      </w:r>
+      <w:r>
+        <w:br/>
+      </w:r>
+      <w:r>
+        <w:br/>
+        <w:t>I used the same wire-up for mongo db and express as the MERN project from the Udemy course</w:t>
+      </w:r>
+      <w:r>
+        <w:br/>
+      </w:r>
+      <w:r>
+        <w:lastRenderedPageBreak/>
+        <w:drawing>
+          <wp:inline distT="0" distB="0" distL="0" distR="0" wp14:anchorId="1184D385" wp14:editId="193CA27B">
+            <wp:extent cx="5943600" cy="5401945"/>
+            <wp:effectExtent l="0" t="0" r="0" b="8255"/>
+            <wp:docPr id="50" name="Picture 50" descr="Graphical user interface, text, application, email&#10;&#10;Description automatically generated"/>
+            <wp:cNvGraphicFramePr>
+              <a:graphicFrameLocks xmlns:a="http://schemas.openxmlformats.org/drawingml/2006/main" noChangeAspect="1"/>
+            </wp:cNvGraphicFramePr>
+            <a:graphic xmlns:a="http://schemas.openxmlformats.org/drawingml/2006/main">
+              <a:graphicData uri="http://schemas.openxmlformats.org/drawingml/2006/picture">
+                <pic:pic xmlns:pic="http://schemas.openxmlformats.org/drawingml/2006/picture">
+                  <pic:nvPicPr>
+                    <pic:cNvPr id="50" name="Picture 50" descr="Graphical user interface, text, application, email&#10;&#10;Description automatically generated"/>
+                    <pic:cNvPicPr/>
+                  </pic:nvPicPr>
+                  <pic:blipFill>
+                    <a:blip r:embed="rId59"/>
+                    <a:stretch>
+                      <a:fillRect/>
+                    </a:stretch>
+                  </pic:blipFill>
+                  <pic:spPr>
+                    <a:xfrm>
+                      <a:off x="0" y="0"/>
+                      <a:ext cx="5943600" cy="5401945"/>
+                    </a:xfrm>
+                    <a:prstGeom prst="rect">
+                      <a:avLst/>
+                    </a:prstGeom>
+                  </pic:spPr>
+                </pic:pic>
+              </a:graphicData>
+            </a:graphic>
+          </wp:inline>
+        </w:drawing>
+      </w:r>
+      <w:r>
+        <w:br/>
+      </w:r>
+      <w:r>
+        <w:br/>
+        <w:t>And it works</w:t>
+      </w:r>
+    </w:p>
+    <w:p>
+      <w:pPr>
+        <w:spacing w:after="0"/>
+        <w:rPr>
+          <w:rFonts w:ascii="Segoe UI" w:hAnsi="Segoe UI" w:cs="Segoe UI"/>
+          <w:color w:val="212121"/>
+          <w:sz w:val="18"/>
+          <w:szCs w:val="18"/>
+          <w:shd w:val="clear" w:color="auto" w:fill="FFFFFF"/>
+        </w:rPr>
+      </w:pPr>
+      <w:r>
+        <w:lastRenderedPageBreak/>
+        <w:drawing>
+          <wp:inline distT="0" distB="0" distL="0" distR="0" wp14:anchorId="17F1F75C" wp14:editId="61402EED">
+            <wp:extent cx="5943600" cy="4636770"/>
+            <wp:effectExtent l="0" t="0" r="0" b="0"/>
+            <wp:docPr id="51" name="Picture 51" descr="Graphical user interface, text, application, email&#10;&#10;Description automatically generated"/>
+            <wp:cNvGraphicFramePr>
+              <a:graphicFrameLocks xmlns:a="http://schemas.openxmlformats.org/drawingml/2006/main" noChangeAspect="1"/>
+            </wp:cNvGraphicFramePr>
+            <a:graphic xmlns:a="http://schemas.openxmlformats.org/drawingml/2006/main">
+              <a:graphicData uri="http://schemas.openxmlformats.org/drawingml/2006/picture">
+                <pic:pic xmlns:pic="http://schemas.openxmlformats.org/drawingml/2006/picture">
+                  <pic:nvPicPr>
+                    <pic:cNvPr id="51" name="Picture 51" descr="Graphical user interface, text, application, email&#10;&#10;Description automatically generated"/>
+                    <pic:cNvPicPr/>
+                  </pic:nvPicPr>
+                  <pic:blipFill>
+                    <a:blip r:embed="rId60"/>
+                    <a:stretch>
+                      <a:fillRect/>
+                    </a:stretch>
+                  </pic:blipFill>
+                  <pic:spPr>
+                    <a:xfrm>
+                      <a:off x="0" y="0"/>
+                      <a:ext cx="5943600" cy="4636770"/>
+                    </a:xfrm>
+                    <a:prstGeom prst="rect">
+                      <a:avLst/>
+                    </a:prstGeom>
+                  </pic:spPr>
+                </pic:pic>
+              </a:graphicData>
+            </a:graphic>
+          </wp:inline>
+        </w:drawing>
+      </w:r>
+      <w:r>
+        <w:br/>
+      </w:r>
+      <w:r>
+        <w:br/>
+      </w:r>
+      <w:r>
+        <w:lastRenderedPageBreak/>
+        <w:drawing>
+          <wp:inline distT="0" distB="0" distL="0" distR="0" wp14:anchorId="1C4EA3BC" wp14:editId="0FEC211E">
+            <wp:extent cx="4934639" cy="5096586"/>
+            <wp:effectExtent l="0" t="0" r="0" b="8890"/>
+            <wp:docPr id="52" name="Picture 52" descr="Graphical user interface, application&#10;&#10;Description automatically generated"/>
+            <wp:cNvGraphicFramePr>
+              <a:graphicFrameLocks xmlns:a="http://schemas.openxmlformats.org/drawingml/2006/main" noChangeAspect="1"/>
+            </wp:cNvGraphicFramePr>
+            <a:graphic xmlns:a="http://schemas.openxmlformats.org/drawingml/2006/main">
+              <a:graphicData uri="http://schemas.openxmlformats.org/drawingml/2006/picture">
+                <pic:pic xmlns:pic="http://schemas.openxmlformats.org/drawingml/2006/picture">
+                  <pic:nvPicPr>
+                    <pic:cNvPr id="52" name="Picture 52" descr="Graphical user interface, application&#10;&#10;Description automatically generated"/>
+                    <pic:cNvPicPr/>
+                  </pic:nvPicPr>
+                  <pic:blipFill>
+                    <a:blip r:embed="rId61"/>
+                    <a:stretch>
+                      <a:fillRect/>
+                    </a:stretch>
+                  </pic:blipFill>
+                  <pic:spPr>
+                    <a:xfrm>
+                      <a:off x="0" y="0"/>
+                      <a:ext cx="4934639" cy="5096586"/>
+                    </a:xfrm>
+                    <a:prstGeom prst="rect">
+                      <a:avLst/>
+                    </a:prstGeom>
+                  </pic:spPr>
+                </pic:pic>
+              </a:graphicData>
+            </a:graphic>
+          </wp:inline>
+        </w:drawing>
+      </w:r>
+      <w:r>
+        <w:br/>
+      </w:r>
+      <w:r>
+        <w:br/>
+      </w:r>
+      <w:r>
+        <w:drawing>
+          <wp:inline distT="0" distB="0" distL="0" distR="0" wp14:anchorId="0780BBAF" wp14:editId="6F338DD3">
+            <wp:extent cx="5943600" cy="2237105"/>
+            <wp:effectExtent l="0" t="0" r="0" b="0"/>
+            <wp:docPr id="53" name="Picture 53" descr="Text&#10;&#10;Description automatically generated"/>
+            <wp:cNvGraphicFramePr>
+              <a:graphicFrameLocks xmlns:a="http://schemas.openxmlformats.org/drawingml/2006/main" noChangeAspect="1"/>
+            </wp:cNvGraphicFramePr>
+            <a:graphic xmlns:a="http://schemas.openxmlformats.org/drawingml/2006/main">
+              <a:graphicData uri="http://schemas.openxmlformats.org/drawingml/2006/picture">
+                <pic:pic xmlns:pic="http://schemas.openxmlformats.org/drawingml/2006/picture">
+                  <pic:nvPicPr>
+                    <pic:cNvPr id="53" name="Picture 53" descr="Text&#10;&#10;Description automatically generated"/>
+                    <pic:cNvPicPr/>
+                  </pic:nvPicPr>
+                  <pic:blipFill>
+                    <a:blip r:embed="rId62"/>
+                    <a:stretch>
+                      <a:fillRect/>
+                    </a:stretch>
+                  </pic:blipFill>
+                  <pic:spPr>
+                    <a:xfrm>
+                      <a:off x="0" y="0"/>
+                      <a:ext cx="5943600" cy="2237105"/>
+                    </a:xfrm>
+                    <a:prstGeom prst="rect">
+                      <a:avLst/>
+                    </a:prstGeom>
+                  </pic:spPr>
+                </pic:pic>
+              </a:graphicData>
+            </a:graphic>
+          </wp:inline>
+        </w:drawing>
+      </w:r>
+      <w:r>
+        <w:br/>
+      </w:r>
+      <w:r>
+        <w:br/>
+      </w:r>
+    </w:p>
+    <w:p>
+      <w:pPr>
+        <w:spacing w:after="0"/>
+      </w:pPr>
+      <w:hyperlink r:id="rId63" w:history="1">
+        <w:r>
+          <w:rPr>
+            <w:rStyle w:val="Hyperlink"/>
+            <w:rFonts w:ascii="Segoe UI" w:hAnsi="Segoe UI" w:cs="Segoe UI"/>
+            <w:sz w:val="18"/>
+            <w:szCs w:val="18"/>
+            <w:shd w:val="clear" w:color="auto" w:fill="FFFFFF"/>
+          </w:rPr>
+          <w:t>http://localhost:5000/api/clients/createClientRecord</w:t>
+        </w:r>
+      </w:hyperlink>
+      <w:r>
+        <w:rPr>
+          <w:rFonts w:ascii="Segoe UI" w:hAnsi="Segoe UI" w:cs="Segoe UI"/>
+          <w:color w:val="212121"/>
+          <w:sz w:val="18"/>
+          <w:szCs w:val="18"/>
+          <w:shd w:val="clear" w:color="auto" w:fill="FFFFFF"/>
+        </w:rPr>
+        <w:br/>
+        <w:t>POST METHOD</w:t>
+      </w:r>
+      <w:r>
+        <w:rPr>
+          <w:rFonts w:ascii="Segoe UI" w:hAnsi="Segoe UI" w:cs="Segoe UI"/>
+          <w:color w:val="212121"/>
+          <w:sz w:val="18"/>
+          <w:szCs w:val="18"/>
+          <w:shd w:val="clear" w:color="auto" w:fill="FFFFFF"/>
+        </w:rPr>
+        <w:br/>
+      </w:r>
+    </w:p>
+    <w:p>
+      <w:pPr>
+        <w:shd w:val="clear" w:color="auto" w:fill="FFFFFE"/>
+        <w:spacing w:after="0" w:line="270" w:lineRule="atLeast"/>
+        <w:rPr>
+          <w:rFonts w:ascii="Courier New" w:eastAsia="Times New Roman" w:hAnsi="Courier New" w:cs="Courier New"/>
+          <w:color w:val="000000"/>
+          <w:sz w:val="18"/>
+          <w:szCs w:val="18"/>
+        </w:rPr>
+      </w:pPr>
+      <w:r>
+        <w:rPr>
+          <w:rFonts w:ascii="Courier New" w:eastAsia="Times New Roman" w:hAnsi="Courier New" w:cs="Courier New"/>
+          <w:color w:val="000000"/>
+          <w:sz w:val="18"/>
+          <w:szCs w:val="18"/>
+        </w:rPr>
+        <w:t> {</w:t>
+      </w:r>
+    </w:p>
+    <w:p>
+      <w:pPr>
+        <w:shd w:val="clear" w:color="auto" w:fill="FFFFFE"/>
+        <w:spacing w:after="0" w:line="270" w:lineRule="atLeast"/>
+        <w:rPr>
+          <w:rFonts w:ascii="Courier New" w:eastAsia="Times New Roman" w:hAnsi="Courier New" w:cs="Courier New"/>
+          <w:color w:val="000000"/>
+          <w:sz w:val="18"/>
+          <w:szCs w:val="18"/>
+        </w:rPr>
+      </w:pPr>
+      <w:r>
+        <w:rPr>
+          <w:rFonts w:ascii="Courier New" w:eastAsia="Times New Roman" w:hAnsi="Courier New" w:cs="Courier New"/>
+          <w:color w:val="000000"/>
+          <w:sz w:val="18"/>
+          <w:szCs w:val="18"/>
+        </w:rPr>
+        <w:t>  </w:t>
+      </w:r>
+      <w:r>
+        <w:rPr>
+          <w:rFonts w:ascii="Courier New" w:eastAsia="Times New Roman" w:hAnsi="Courier New" w:cs="Courier New"/>
+          <w:color w:val="A31515"/>
+          <w:sz w:val="18"/>
+          <w:szCs w:val="18"/>
+        </w:rPr>
+        <w:t>"ClientCode"</w:t>
+      </w:r>
+      <w:r>
+        <w:rPr>
+          <w:rFonts w:ascii="Courier New" w:eastAsia="Times New Roman" w:hAnsi="Courier New" w:cs="Courier New"/>
+          <w:color w:val="000000"/>
+          <w:sz w:val="18"/>
+          <w:szCs w:val="18"/>
+        </w:rPr>
+        <w:t>:</w:t>
+      </w:r>
+      <w:r>
+        <w:rPr>
+          <w:rFonts w:ascii="Courier New" w:eastAsia="Times New Roman" w:hAnsi="Courier New" w:cs="Courier New"/>
+          <w:color w:val="0451A5"/>
+          <w:sz w:val="18"/>
+          <w:szCs w:val="18"/>
+        </w:rPr>
+        <w:t>"LIONEL5116"</w:t>
+      </w:r>
+      <w:r>
+        <w:rPr>
+          <w:rFonts w:ascii="Courier New" w:eastAsia="Times New Roman" w:hAnsi="Courier New" w:cs="Courier New"/>
+          <w:color w:val="000000"/>
+          <w:sz w:val="18"/>
+          <w:szCs w:val="18"/>
+        </w:rPr>
+        <w:t>,</w:t>
+      </w:r>
+    </w:p>
+    <w:p>
+      <w:pPr>
+        <w:shd w:val="clear" w:color="auto" w:fill="FFFFFE"/>
+        <w:spacing w:after="0" w:line="270" w:lineRule="atLeast"/>
+        <w:rPr>
+          <w:rFonts w:ascii="Courier New" w:eastAsia="Times New Roman" w:hAnsi="Courier New" w:cs="Courier New"/>
+          <w:color w:val="000000"/>
+          <w:sz w:val="18"/>
+          <w:szCs w:val="18"/>
+        </w:rPr>
+      </w:pPr>
+      <w:r>
+        <w:rPr>
+          <w:rFonts w:ascii="Courier New" w:eastAsia="Times New Roman" w:hAnsi="Courier New" w:cs="Courier New"/>
+          <w:color w:val="000000"/>
+          <w:sz w:val="18"/>
+          <w:szCs w:val="18"/>
+        </w:rPr>
+        <w:t>    </w:t>
+      </w:r>
+      <w:r>
+        <w:rPr>
+          <w:rFonts w:ascii="Courier New" w:eastAsia="Times New Roman" w:hAnsi="Courier New" w:cs="Courier New"/>
+          <w:color w:val="A31515"/>
+          <w:sz w:val="18"/>
+          <w:szCs w:val="18"/>
+        </w:rPr>
+        <w:t>"LastName"</w:t>
+      </w:r>
+      <w:r>
+        <w:rPr>
+          <w:rFonts w:ascii="Courier New" w:eastAsia="Times New Roman" w:hAnsi="Courier New" w:cs="Courier New"/>
+          <w:color w:val="000000"/>
+          <w:sz w:val="18"/>
+          <w:szCs w:val="18"/>
+        </w:rPr>
+        <w:t>:</w:t>
+      </w:r>
+      <w:r>
+        <w:rPr>
+          <w:rFonts w:ascii="Courier New" w:eastAsia="Times New Roman" w:hAnsi="Courier New" w:cs="Courier New"/>
+          <w:color w:val="0451A5"/>
+          <w:sz w:val="18"/>
+          <w:szCs w:val="18"/>
+        </w:rPr>
+        <w:t>"Jones"</w:t>
+      </w:r>
+      <w:r>
+        <w:rPr>
+          <w:rFonts w:ascii="Courier New" w:eastAsia="Times New Roman" w:hAnsi="Courier New" w:cs="Courier New"/>
+          <w:color w:val="000000"/>
+          <w:sz w:val="18"/>
+          <w:szCs w:val="18"/>
+        </w:rPr>
+        <w:t>,</w:t>
+      </w:r>
+    </w:p>
+    <w:p>
+      <w:pPr>
+        <w:shd w:val="clear" w:color="auto" w:fill="FFFFFE"/>
+        <w:spacing w:after="0" w:line="270" w:lineRule="atLeast"/>
+        <w:rPr>
+          <w:rFonts w:ascii="Courier New" w:eastAsia="Times New Roman" w:hAnsi="Courier New" w:cs="Courier New"/>
+          <w:color w:val="000000"/>
+          <w:sz w:val="18"/>
+          <w:szCs w:val="18"/>
+        </w:rPr>
+      </w:pPr>
+      <w:r>
+        <w:rPr>
+          <w:rFonts w:ascii="Courier New" w:eastAsia="Times New Roman" w:hAnsi="Courier New" w:cs="Courier New"/>
+          <w:color w:val="000000"/>
+          <w:sz w:val="18"/>
+          <w:szCs w:val="18"/>
+        </w:rPr>
+        <w:t>    </w:t>
+      </w:r>
+      <w:r>
+        <w:rPr>
+          <w:rFonts w:ascii="Courier New" w:eastAsia="Times New Roman" w:hAnsi="Courier New" w:cs="Courier New"/>
+          <w:color w:val="A31515"/>
+          <w:sz w:val="18"/>
+          <w:szCs w:val="18"/>
+        </w:rPr>
+        <w:t>"FirstName"</w:t>
+      </w:r>
+      <w:r>
+        <w:rPr>
+          <w:rFonts w:ascii="Courier New" w:eastAsia="Times New Roman" w:hAnsi="Courier New" w:cs="Courier New"/>
+          <w:color w:val="000000"/>
+          <w:sz w:val="18"/>
+          <w:szCs w:val="18"/>
+        </w:rPr>
+        <w:t>:</w:t>
+      </w:r>
+      <w:r>
+        <w:rPr>
+          <w:rFonts w:ascii="Courier New" w:eastAsia="Times New Roman" w:hAnsi="Courier New" w:cs="Courier New"/>
+          <w:color w:val="0451A5"/>
+          <w:sz w:val="18"/>
+          <w:szCs w:val="18"/>
+        </w:rPr>
+        <w:t>"Lionel"</w:t>
+      </w:r>
+      <w:r>
+        <w:rPr>
+          <w:rFonts w:ascii="Courier New" w:eastAsia="Times New Roman" w:hAnsi="Courier New" w:cs="Courier New"/>
+          <w:color w:val="000000"/>
+          <w:sz w:val="18"/>
+          <w:szCs w:val="18"/>
+        </w:rPr>
+        <w:t>,</w:t>
+      </w:r>
+    </w:p>
+    <w:p>
+      <w:pPr>
+        <w:shd w:val="clear" w:color="auto" w:fill="FFFFFE"/>
+        <w:spacing w:after="0" w:line="270" w:lineRule="atLeast"/>
+        <w:rPr>
+          <w:rFonts w:ascii="Courier New" w:eastAsia="Times New Roman" w:hAnsi="Courier New" w:cs="Courier New"/>
+          <w:color w:val="000000"/>
+          <w:sz w:val="18"/>
+          <w:szCs w:val="18"/>
+        </w:rPr>
+      </w:pPr>
+      <w:r>
+        <w:rPr>
+          <w:rFonts w:ascii="Courier New" w:eastAsia="Times New Roman" w:hAnsi="Courier New" w:cs="Courier New"/>
+          <w:color w:val="000000"/>
+          <w:sz w:val="18"/>
+          <w:szCs w:val="18"/>
+        </w:rPr>
+        <w:t>    </w:t>
+      </w:r>
+      <w:r>
+        <w:rPr>
+          <w:rFonts w:ascii="Courier New" w:eastAsia="Times New Roman" w:hAnsi="Courier New" w:cs="Courier New"/>
+          <w:color w:val="A31515"/>
+          <w:sz w:val="18"/>
+          <w:szCs w:val="18"/>
+        </w:rPr>
+        <w:t>"Address"</w:t>
+      </w:r>
+      <w:r>
+        <w:rPr>
+          <w:rFonts w:ascii="Courier New" w:eastAsia="Times New Roman" w:hAnsi="Courier New" w:cs="Courier New"/>
+          <w:color w:val="000000"/>
+          <w:sz w:val="18"/>
+          <w:szCs w:val="18"/>
+        </w:rPr>
+        <w:t>:</w:t>
+      </w:r>
+      <w:r>
+        <w:rPr>
+          <w:rFonts w:ascii="Courier New" w:eastAsia="Times New Roman" w:hAnsi="Courier New" w:cs="Courier New"/>
+          <w:color w:val="0451A5"/>
+          <w:sz w:val="18"/>
+          <w:szCs w:val="18"/>
+        </w:rPr>
+        <w:t>"16543 Magnolia Dr"</w:t>
+      </w:r>
+      <w:r>
+        <w:rPr>
+          <w:rFonts w:ascii="Courier New" w:eastAsia="Times New Roman" w:hAnsi="Courier New" w:cs="Courier New"/>
+          <w:color w:val="000000"/>
+          <w:sz w:val="18"/>
+          <w:szCs w:val="18"/>
+        </w:rPr>
+        <w:t>,</w:t>
+      </w:r>
+    </w:p>
+    <w:p>
+      <w:pPr>
+        <w:shd w:val="clear" w:color="auto" w:fill="FFFFFE"/>
+        <w:spacing w:after="0" w:line="270" w:lineRule="atLeast"/>
+        <w:rPr>
+          <w:rFonts w:ascii="Courier New" w:eastAsia="Times New Roman" w:hAnsi="Courier New" w:cs="Courier New"/>
+          <w:color w:val="000000"/>
+          <w:sz w:val="18"/>
+          <w:szCs w:val="18"/>
+        </w:rPr>
+      </w:pPr>
+      <w:r>
+        <w:rPr>
+          <w:rFonts w:ascii="Courier New" w:eastAsia="Times New Roman" w:hAnsi="Courier New" w:cs="Courier New"/>
+          <w:color w:val="000000"/>
+          <w:sz w:val="18"/>
+          <w:szCs w:val="18"/>
+        </w:rPr>
+        <w:t>    </w:t>
+      </w:r>
+      <w:r>
+        <w:rPr>
+          <w:rFonts w:ascii="Courier New" w:eastAsia="Times New Roman" w:hAnsi="Courier New" w:cs="Courier New"/>
+          <w:color w:val="A31515"/>
+          <w:sz w:val="18"/>
+          <w:szCs w:val="18"/>
+        </w:rPr>
+        <w:t>"City"</w:t>
+      </w:r>
+      <w:r>
+        <w:rPr>
+          <w:rFonts w:ascii="Courier New" w:eastAsia="Times New Roman" w:hAnsi="Courier New" w:cs="Courier New"/>
+          <w:color w:val="000000"/>
+          <w:sz w:val="18"/>
+          <w:szCs w:val="18"/>
+        </w:rPr>
+        <w:t>:</w:t>
+      </w:r>
+      <w:r>
+        <w:rPr>
+          <w:rFonts w:ascii="Courier New" w:eastAsia="Times New Roman" w:hAnsi="Courier New" w:cs="Courier New"/>
+          <w:color w:val="0451A5"/>
+          <w:sz w:val="18"/>
+          <w:szCs w:val="18"/>
+        </w:rPr>
+        <w:t>"Houston"</w:t>
+      </w:r>
+      <w:r>
+        <w:rPr>
+          <w:rFonts w:ascii="Courier New" w:eastAsia="Times New Roman" w:hAnsi="Courier New" w:cs="Courier New"/>
+          <w:color w:val="000000"/>
+          <w:sz w:val="18"/>
+          <w:szCs w:val="18"/>
+        </w:rPr>
+        <w:t>,</w:t>
+      </w:r>
+    </w:p>
+    <w:p>
+      <w:pPr>
+        <w:shd w:val="clear" w:color="auto" w:fill="FFFFFE"/>
+        <w:spacing w:after="0" w:line="270" w:lineRule="atLeast"/>
+        <w:rPr>
+          <w:rFonts w:ascii="Courier New" w:eastAsia="Times New Roman" w:hAnsi="Courier New" w:cs="Courier New"/>
+          <w:color w:val="000000"/>
+          <w:sz w:val="18"/>
+          <w:szCs w:val="18"/>
+        </w:rPr>
+      </w:pPr>
+      <w:r>
+        <w:rPr>
+          <w:rFonts w:ascii="Courier New" w:eastAsia="Times New Roman" w:hAnsi="Courier New" w:cs="Courier New"/>
+          <w:color w:val="000000"/>
+          <w:sz w:val="18"/>
+          <w:szCs w:val="18"/>
+        </w:rPr>
+        <w:t>    </w:t>
+      </w:r>
+      <w:r>
+        <w:rPr>
+          <w:rFonts w:ascii="Courier New" w:eastAsia="Times New Roman" w:hAnsi="Courier New" w:cs="Courier New"/>
+          <w:color w:val="A31515"/>
+          <w:sz w:val="18"/>
+          <w:szCs w:val="18"/>
+        </w:rPr>
+        <w:t>"State"</w:t>
+      </w:r>
+      <w:r>
+        <w:rPr>
+          <w:rFonts w:ascii="Courier New" w:eastAsia="Times New Roman" w:hAnsi="Courier New" w:cs="Courier New"/>
+          <w:color w:val="000000"/>
+          <w:sz w:val="18"/>
+          <w:szCs w:val="18"/>
+        </w:rPr>
+        <w:t>:</w:t>
+      </w:r>
+      <w:r>
+        <w:rPr>
+          <w:rFonts w:ascii="Courier New" w:eastAsia="Times New Roman" w:hAnsi="Courier New" w:cs="Courier New"/>
+          <w:color w:val="0451A5"/>
+          <w:sz w:val="18"/>
+          <w:szCs w:val="18"/>
+        </w:rPr>
+        <w:t>"Texas"</w:t>
+      </w:r>
+      <w:r>
+        <w:rPr>
+          <w:rFonts w:ascii="Courier New" w:eastAsia="Times New Roman" w:hAnsi="Courier New" w:cs="Courier New"/>
+          <w:color w:val="000000"/>
+          <w:sz w:val="18"/>
+          <w:szCs w:val="18"/>
+        </w:rPr>
+        <w:t>,</w:t>
+      </w:r>
+    </w:p>
+    <w:p>
+      <w:pPr>
+        <w:shd w:val="clear" w:color="auto" w:fill="FFFFFE"/>
+        <w:spacing w:after="0" w:line="270" w:lineRule="atLeast"/>
+        <w:rPr>
+          <w:rFonts w:ascii="Courier New" w:eastAsia="Times New Roman" w:hAnsi="Courier New" w:cs="Courier New"/>
+          <w:color w:val="000000"/>
+          <w:sz w:val="18"/>
+          <w:szCs w:val="18"/>
+        </w:rPr>
+      </w:pPr>
+      <w:r>
+        <w:rPr>
+          <w:rFonts w:ascii="Courier New" w:eastAsia="Times New Roman" w:hAnsi="Courier New" w:cs="Courier New"/>
+          <w:color w:val="000000"/>
+          <w:sz w:val="18"/>
+          <w:szCs w:val="18"/>
+        </w:rPr>
+        <w:t>    </w:t>
+      </w:r>
+      <w:r>
+        <w:rPr>
+          <w:rFonts w:ascii="Courier New" w:eastAsia="Times New Roman" w:hAnsi="Courier New" w:cs="Courier New"/>
+          <w:color w:val="A31515"/>
+          <w:sz w:val="18"/>
+          <w:szCs w:val="18"/>
+        </w:rPr>
+        <w:t>"Zip"</w:t>
+      </w:r>
+      <w:r>
+        <w:rPr>
+          <w:rFonts w:ascii="Courier New" w:eastAsia="Times New Roman" w:hAnsi="Courier New" w:cs="Courier New"/>
+          <w:color w:val="000000"/>
+          <w:sz w:val="18"/>
+          <w:szCs w:val="18"/>
+        </w:rPr>
+        <w:t>:</w:t>
+      </w:r>
+      <w:r>
+        <w:rPr>
+          <w:rFonts w:ascii="Courier New" w:eastAsia="Times New Roman" w:hAnsi="Courier New" w:cs="Courier New"/>
+          <w:color w:val="0451A5"/>
+          <w:sz w:val="18"/>
+          <w:szCs w:val="18"/>
+        </w:rPr>
+        <w:t>"77063"</w:t>
+      </w:r>
+      <w:r>
+        <w:rPr>
+          <w:rFonts w:ascii="Courier New" w:eastAsia="Times New Roman" w:hAnsi="Courier New" w:cs="Courier New"/>
+          <w:color w:val="000000"/>
+          <w:sz w:val="18"/>
+          <w:szCs w:val="18"/>
+        </w:rPr>
+        <w:t>,</w:t>
+      </w:r>
+    </w:p>
+    <w:p>
+      <w:pPr>
+        <w:shd w:val="clear" w:color="auto" w:fill="FFFFFE"/>
+        <w:spacing w:after="0" w:line="270" w:lineRule="atLeast"/>
+        <w:rPr>
+          <w:rFonts w:ascii="Courier New" w:eastAsia="Times New Roman" w:hAnsi="Courier New" w:cs="Courier New"/>
+          <w:color w:val="000000"/>
+          <w:sz w:val="18"/>
+          <w:szCs w:val="18"/>
+        </w:rPr>
+      </w:pPr>
+      <w:r>
+        <w:rPr>
+          <w:rFonts w:ascii="Courier New" w:eastAsia="Times New Roman" w:hAnsi="Courier New" w:cs="Courier New"/>
+          <w:color w:val="000000"/>
+          <w:sz w:val="18"/>
+          <w:szCs w:val="18"/>
+        </w:rPr>
+        <w:t>    </w:t>
+      </w:r>
+      <w:r>
+        <w:rPr>
+          <w:rFonts w:ascii="Courier New" w:eastAsia="Times New Roman" w:hAnsi="Courier New" w:cs="Courier New"/>
+          <w:color w:val="A31515"/>
+          <w:sz w:val="18"/>
+          <w:szCs w:val="18"/>
+        </w:rPr>
+        <w:t>"Phone"</w:t>
+      </w:r>
+      <w:r>
+        <w:rPr>
+          <w:rFonts w:ascii="Courier New" w:eastAsia="Times New Roman" w:hAnsi="Courier New" w:cs="Courier New"/>
+          <w:color w:val="000000"/>
+          <w:sz w:val="18"/>
+          <w:szCs w:val="18"/>
+        </w:rPr>
+        <w:t>:</w:t>
+      </w:r>
+      <w:r>
+        <w:rPr>
+          <w:rFonts w:ascii="Courier New" w:eastAsia="Times New Roman" w:hAnsi="Courier New" w:cs="Courier New"/>
+          <w:color w:val="0451A5"/>
+          <w:sz w:val="18"/>
+          <w:szCs w:val="18"/>
+        </w:rPr>
+        <w:t>"714-098-9865"</w:t>
+      </w:r>
+      <w:r>
+        <w:rPr>
+          <w:rFonts w:ascii="Courier New" w:eastAsia="Times New Roman" w:hAnsi="Courier New" w:cs="Courier New"/>
+          <w:color w:val="000000"/>
+          <w:sz w:val="18"/>
+          <w:szCs w:val="18"/>
+        </w:rPr>
+        <w:t>,</w:t>
+      </w:r>
+    </w:p>
+    <w:p>
+      <w:pPr>
+        <w:shd w:val="clear" w:color="auto" w:fill="FFFFFE"/>
+        <w:spacing w:after="0" w:line="270" w:lineRule="atLeast"/>
+        <w:rPr>
+          <w:rFonts w:ascii="Courier New" w:eastAsia="Times New Roman" w:hAnsi="Courier New" w:cs="Courier New"/>
+          <w:color w:val="000000"/>
+          <w:sz w:val="18"/>
+          <w:szCs w:val="18"/>
+        </w:rPr>
+      </w:pPr>
+      <w:r>
+        <w:rPr>
+          <w:rFonts w:ascii="Courier New" w:eastAsia="Times New Roman" w:hAnsi="Courier New" w:cs="Courier New"/>
+          <w:color w:val="000000"/>
+          <w:sz w:val="18"/>
+          <w:szCs w:val="18"/>
+        </w:rPr>
+        <w:t>    </w:t>
+      </w:r>
+      <w:r>
+        <w:rPr>
+          <w:rFonts w:ascii="Courier New" w:eastAsia="Times New Roman" w:hAnsi="Courier New" w:cs="Courier New"/>
+          <w:color w:val="A31515"/>
+          <w:sz w:val="18"/>
+          <w:szCs w:val="18"/>
+        </w:rPr>
+        <w:t>"Phone2"</w:t>
+      </w:r>
+      <w:r>
+        <w:rPr>
+          <w:rFonts w:ascii="Courier New" w:eastAsia="Times New Roman" w:hAnsi="Courier New" w:cs="Courier New"/>
+          <w:color w:val="000000"/>
+          <w:sz w:val="18"/>
+          <w:szCs w:val="18"/>
+        </w:rPr>
+        <w:t>:</w:t>
+      </w:r>
+      <w:r>
+        <w:rPr>
+          <w:rFonts w:ascii="Courier New" w:eastAsia="Times New Roman" w:hAnsi="Courier New" w:cs="Courier New"/>
+          <w:color w:val="0451A5"/>
+          <w:sz w:val="18"/>
+          <w:szCs w:val="18"/>
+        </w:rPr>
+        <w:t>"715-098-7612"</w:t>
+      </w:r>
+      <w:r>
+        <w:rPr>
+          <w:rFonts w:ascii="Courier New" w:eastAsia="Times New Roman" w:hAnsi="Courier New" w:cs="Courier New"/>
+          <w:color w:val="000000"/>
+          <w:sz w:val="18"/>
+          <w:szCs w:val="18"/>
+        </w:rPr>
+        <w:t>,</w:t>
+      </w:r>
+    </w:p>
+    <w:p>
+      <w:pPr>
+        <w:shd w:val="clear" w:color="auto" w:fill="FFFFFE"/>
+        <w:spacing w:after="0" w:line="270" w:lineRule="atLeast"/>
+        <w:rPr>
+          <w:rFonts w:ascii="Courier New" w:eastAsia="Times New Roman" w:hAnsi="Courier New" w:cs="Courier New"/>
+          <w:color w:val="000000"/>
+          <w:sz w:val="18"/>
+          <w:szCs w:val="18"/>
+        </w:rPr>
+      </w:pPr>
+      <w:r>
+        <w:rPr>
+          <w:rFonts w:ascii="Courier New" w:eastAsia="Times New Roman" w:hAnsi="Courier New" w:cs="Courier New"/>
+          <w:color w:val="000000"/>
+          <w:sz w:val="18"/>
+          <w:szCs w:val="18"/>
+        </w:rPr>
+        <w:t>    </w:t>
+      </w:r>
+      <w:r>
+        <w:rPr>
+          <w:rFonts w:ascii="Courier New" w:eastAsia="Times New Roman" w:hAnsi="Courier New" w:cs="Courier New"/>
+          <w:color w:val="A31515"/>
+          <w:sz w:val="18"/>
+          <w:szCs w:val="18"/>
+        </w:rPr>
+        <w:t>"Cell"</w:t>
+      </w:r>
+      <w:r>
+        <w:rPr>
+          <w:rFonts w:ascii="Courier New" w:eastAsia="Times New Roman" w:hAnsi="Courier New" w:cs="Courier New"/>
+          <w:color w:val="000000"/>
+          <w:sz w:val="18"/>
+          <w:szCs w:val="18"/>
+        </w:rPr>
+        <w:t>:</w:t>
+      </w:r>
+      <w:r>
+        <w:rPr>
+          <w:rFonts w:ascii="Courier New" w:eastAsia="Times New Roman" w:hAnsi="Courier New" w:cs="Courier New"/>
+          <w:color w:val="0451A5"/>
+          <w:sz w:val="18"/>
+          <w:szCs w:val="18"/>
+        </w:rPr>
+        <w:t>"854-098-4321"</w:t>
+      </w:r>
+      <w:r>
+        <w:rPr>
+          <w:rFonts w:ascii="Courier New" w:eastAsia="Times New Roman" w:hAnsi="Courier New" w:cs="Courier New"/>
+          <w:color w:val="000000"/>
+          <w:sz w:val="18"/>
+          <w:szCs w:val="18"/>
+        </w:rPr>
+        <w:t>,</w:t>
+      </w:r>
+    </w:p>
+    <w:p>
+      <w:pPr>
+        <w:shd w:val="clear" w:color="auto" w:fill="FFFFFE"/>
+        <w:spacing w:after="0" w:line="270" w:lineRule="atLeast"/>
+        <w:rPr>
+          <w:rFonts w:ascii="Courier New" w:eastAsia="Times New Roman" w:hAnsi="Courier New" w:cs="Courier New"/>
+          <w:color w:val="000000"/>
+          <w:sz w:val="18"/>
+          <w:szCs w:val="18"/>
+        </w:rPr>
+      </w:pPr>
+      <w:r>
+        <w:rPr>
+          <w:rFonts w:ascii="Courier New" w:eastAsia="Times New Roman" w:hAnsi="Courier New" w:cs="Courier New"/>
+          <w:color w:val="000000"/>
+          <w:sz w:val="18"/>
+          <w:szCs w:val="18"/>
+        </w:rPr>
+        <w:t>    </w:t>
+      </w:r>
+      <w:r>
+        <w:rPr>
+          <w:rFonts w:ascii="Courier New" w:eastAsia="Times New Roman" w:hAnsi="Courier New" w:cs="Courier New"/>
+          <w:color w:val="A31515"/>
+          <w:sz w:val="18"/>
+          <w:szCs w:val="18"/>
+        </w:rPr>
+        <w:t>"Notes"</w:t>
+      </w:r>
+      <w:r>
+        <w:rPr>
+          <w:rFonts w:ascii="Courier New" w:eastAsia="Times New Roman" w:hAnsi="Courier New" w:cs="Courier New"/>
+          <w:color w:val="000000"/>
+          <w:sz w:val="18"/>
+          <w:szCs w:val="18"/>
+        </w:rPr>
+        <w:t>:</w:t>
+      </w:r>
+      <w:r>
+        <w:rPr>
+          <w:rFonts w:ascii="Courier New" w:eastAsia="Times New Roman" w:hAnsi="Courier New" w:cs="Courier New"/>
+          <w:color w:val="0451A5"/>
+          <w:sz w:val="18"/>
+          <w:szCs w:val="18"/>
+        </w:rPr>
+        <w:t>"Adding a test record for Mongo DB Adding a client record for HuckeClient"</w:t>
+      </w:r>
+      <w:r>
+        <w:rPr>
+          <w:rFonts w:ascii="Courier New" w:eastAsia="Times New Roman" w:hAnsi="Courier New" w:cs="Courier New"/>
+          <w:color w:val="000000"/>
+          <w:sz w:val="18"/>
+          <w:szCs w:val="18"/>
+        </w:rPr>
+        <w:t>,</w:t>
+      </w:r>
+    </w:p>
+    <w:p>
+      <w:pPr>
+        <w:shd w:val="clear" w:color="auto" w:fill="FFFFFE"/>
+        <w:spacing w:after="0" w:line="270" w:lineRule="atLeast"/>
+        <w:rPr>
+          <w:rFonts w:ascii="Courier New" w:eastAsia="Times New Roman" w:hAnsi="Courier New" w:cs="Courier New"/>
+          <w:color w:val="000000"/>
+          <w:sz w:val="18"/>
+          <w:szCs w:val="18"/>
+        </w:rPr>
+      </w:pPr>
+      <w:r>
+        <w:rPr>
+          <w:rFonts w:ascii="Courier New" w:eastAsia="Times New Roman" w:hAnsi="Courier New" w:cs="Courier New"/>
+          <w:color w:val="000000"/>
+          <w:sz w:val="18"/>
+          <w:szCs w:val="18"/>
+        </w:rPr>
+        <w:t>     </w:t>
+      </w:r>
+      <w:r>
+        <w:rPr>
+          <w:rFonts w:ascii="Courier New" w:eastAsia="Times New Roman" w:hAnsi="Courier New" w:cs="Courier New"/>
+          <w:color w:val="A31515"/>
+          <w:sz w:val="18"/>
+          <w:szCs w:val="18"/>
+        </w:rPr>
+        <w:t>"Email"</w:t>
+      </w:r>
+      <w:r>
+        <w:rPr>
+          <w:rFonts w:ascii="Courier New" w:eastAsia="Times New Roman" w:hAnsi="Courier New" w:cs="Courier New"/>
+          <w:color w:val="000000"/>
+          <w:sz w:val="18"/>
+          <w:szCs w:val="18"/>
+        </w:rPr>
+        <w:t>:</w:t>
+      </w:r>
+      <w:r>
+        <w:rPr>
+          <w:rFonts w:ascii="Courier New" w:eastAsia="Times New Roman" w:hAnsi="Courier New" w:cs="Courier New"/>
+          <w:color w:val="0451A5"/>
+          <w:sz w:val="18"/>
+          <w:szCs w:val="18"/>
+        </w:rPr>
+        <w:t>"lionel.jones@gmail.com"</w:t>
+      </w:r>
+    </w:p>
+    <w:p>
+      <w:pPr>
+        <w:shd w:val="clear" w:color="auto" w:fill="FFFFFE"/>
+        <w:spacing w:after="0" w:line="270" w:lineRule="atLeast"/>
+        <w:rPr>
+          <w:rFonts w:ascii="Courier New" w:eastAsia="Times New Roman" w:hAnsi="Courier New" w:cs="Courier New"/>
+          <w:color w:val="000000"/>
+          <w:sz w:val="18"/>
+          <w:szCs w:val="18"/>
+        </w:rPr>
+      </w:pPr>
+      <w:r>
+        <w:rPr>
+          <w:rFonts w:ascii="Courier New" w:eastAsia="Times New Roman" w:hAnsi="Courier New" w:cs="Courier New"/>
+          <w:color w:val="000000"/>
+          <w:sz w:val="18"/>
+          <w:szCs w:val="18"/>
+        </w:rPr>
+        <w:t>  }</w:t>
+      </w:r>
+    </w:p>
+    <w:p>
+      <w:pPr>
+        <w:shd w:val="clear" w:color="auto" w:fill="FFFFFE"/>
+        <w:spacing w:after="0" w:line="270" w:lineRule="atLeast"/>
+        <w:rPr>
+          <w:rFonts w:ascii="Courier New" w:eastAsia="Times New Roman" w:hAnsi="Courier New" w:cs="Courier New"/>
+          <w:color w:val="000000"/>
+          <w:sz w:val="18"/>
+          <w:szCs w:val="18"/>
+        </w:rPr>
+      </w:pPr>
+    </w:p>
+    <w:p>
+      <w:pPr>
+        <w:shd w:val="clear" w:color="auto" w:fill="FFFFFE"/>
+        <w:spacing w:after="0" w:line="270" w:lineRule="atLeast"/>
+        <w:rPr>
+          <w:rFonts w:ascii="Courier New" w:eastAsia="Times New Roman" w:hAnsi="Courier New" w:cs="Courier New"/>
+          <w:color w:val="000000"/>
+          <w:sz w:val="18"/>
+          <w:szCs w:val="18"/>
+        </w:rPr>
+      </w:pPr>
+      <w:r>
+        <w:rPr>
+          <w:rFonts w:ascii="Courier New" w:eastAsia="Times New Roman" w:hAnsi="Courier New" w:cs="Courier New"/>
+          <w:color w:val="000000"/>
+          <w:sz w:val="18"/>
+          <w:szCs w:val="18"/>
+        </w:rPr>
+        <w:t>Writing the record from VueJs Project</w:t>
+      </w:r>
+    </w:p>
+    <w:p>
+      <w:pPr>
+        <w:shd w:val="clear" w:color="auto" w:fill="FFFFFE"/>
+        <w:spacing w:after="0" w:line="270" w:lineRule="atLeast"/>
+      </w:pPr>
+      <w:r>
+        <w:t>Tip: Writing a record to MongoDB Atlas from VueJs Application /Bootstrap, binding etc..</w:t>
+      </w:r>
+    </w:p>
+    <w:p>
+      <w:pPr>
+        <w:shd w:val="clear" w:color="auto" w:fill="FFFFFE"/>
+        <w:spacing w:after="0" w:line="270" w:lineRule="atLeast"/>
+        <w:rPr>
+          <w:rFonts w:ascii="Courier New" w:eastAsia="Times New Roman" w:hAnsi="Courier New" w:cs="Courier New"/>
+          <w:color w:val="000000"/>
+          <w:sz w:val="18"/>
+          <w:szCs w:val="18"/>
+        </w:rPr>
+      </w:pPr>
+    </w:p>
+    <w:p>
+      <w:pPr>
+        <w:shd w:val="clear" w:color="auto" w:fill="FFFFFE"/>
+        <w:spacing w:after="0" w:line="270" w:lineRule="atLeast"/>
+        <w:rPr>
+          <w:rFonts w:ascii="Courier New" w:eastAsia="Times New Roman" w:hAnsi="Courier New" w:cs="Courier New"/>
+          <w:color w:val="000000"/>
+          <w:sz w:val="18"/>
+          <w:szCs w:val="18"/>
+        </w:rPr>
+      </w:pPr>
+      <w:r>
+        <w:rPr>
+          <w:rFonts w:ascii="Courier New" w:eastAsia="Times New Roman" w:hAnsi="Courier New" w:cs="Courier New"/>
+          <w:color w:val="000000"/>
+          <w:sz w:val="18"/>
+          <w:szCs w:val="18"/>
+        </w:rPr>
+        <w:drawing>
+          <wp:inline distT="0" distB="0" distL="0" distR="0" wp14:anchorId="322AA57F" wp14:editId="0E82E3FB">
+            <wp:extent cx="5943600" cy="3628390"/>
+            <wp:effectExtent l="0" t="0" r="0" b="0"/>
+            <wp:docPr id="54" name="Picture 54" descr="A picture containing text, screenshot, monitor, indoor&#10;&#10;Description automatically generated"/>
+            <wp:cNvGraphicFramePr>
+              <a:graphicFrameLocks xmlns:a="http://schemas.openxmlformats.org/drawingml/2006/main" noChangeAspect="1"/>
+            </wp:cNvGraphicFramePr>
+            <a:graphic xmlns:a="http://schemas.openxmlformats.org/drawingml/2006/main">
+              <a:graphicData uri="http://schemas.openxmlformats.org/drawingml/2006/picture">
+                <pic:pic xmlns:pic="http://schemas.openxmlformats.org/drawingml/2006/picture">
+                  <pic:nvPicPr>
+                    <pic:cNvPr id="54" name="Picture 54" descr="A picture containing text, screenshot, monitor, indoor&#10;&#10;Description automatically generated"/>
+                    <pic:cNvPicPr/>
+                  </pic:nvPicPr>
+                  <pic:blipFill>
+                    <a:blip r:embed="rId64"/>
+                    <a:stretch>
+                      <a:fillRect/>
+                    </a:stretch>
+                  </pic:blipFill>
+                  <pic:spPr>
+                    <a:xfrm>
+                      <a:off x="0" y="0"/>
+                      <a:ext cx="5943600" cy="3628390"/>
+                    </a:xfrm>
+                    <a:prstGeom prst="rect">
+                      <a:avLst/>
+                    </a:prstGeom>
+                  </pic:spPr>
+                </pic:pic>
+              </a:graphicData>
+            </a:graphic>
+          </wp:inline>
+        </w:drawing>
+      </w:r>
+      <w:r>
+        <w:rPr>
+          <w:rFonts w:ascii="Courier New" w:eastAsia="Times New Roman" w:hAnsi="Courier New" w:cs="Courier New"/>
+          <w:color w:val="000000"/>
+          <w:sz w:val="18"/>
+          <w:szCs w:val="18"/>
+        </w:rPr>
+        <w:br/>
+      </w:r>
+      <w:r>
+        <w:rPr>
+          <w:rFonts w:ascii="Courier New" w:eastAsia="Times New Roman" w:hAnsi="Courier New" w:cs="Courier New"/>
+          <w:color w:val="000000"/>
+          <w:sz w:val="18"/>
+          <w:szCs w:val="18"/>
+        </w:rPr>
+        <w:br/>
+      </w:r>
+      <w:r>
+        <w:rPr>
+          <w:rFonts w:ascii="Courier New" w:eastAsia="Times New Roman" w:hAnsi="Courier New" w:cs="Courier New"/>
+          <w:color w:val="000000"/>
+          <w:sz w:val="18"/>
+          <w:szCs w:val="18"/>
+        </w:rPr>
+        <w:t>And It WORKS!!!!!!!</w:t>
+      </w:r>
+    </w:p>
+    <w:p>
+      <w:pPr>
+        <w:shd w:val="clear" w:color="auto" w:fill="FFFFFE"/>
+        <w:spacing w:after="0" w:line="270" w:lineRule="atLeast"/>
+        <w:rPr>
+          <w:rFonts w:ascii="Courier New" w:eastAsia="Times New Roman" w:hAnsi="Courier New" w:cs="Courier New"/>
+          <w:color w:val="000000"/>
+          <w:sz w:val="18"/>
+          <w:szCs w:val="18"/>
+        </w:rPr>
+      </w:pPr>
+      <w:r>
+        <w:rPr>
+          <w:rFonts w:ascii="Courier New" w:eastAsia="Times New Roman" w:hAnsi="Courier New" w:cs="Courier New"/>
+          <w:color w:val="000000"/>
+          <w:sz w:val="18"/>
+          <w:szCs w:val="18"/>
+        </w:rPr>
+        <w:lastRenderedPageBreak/>
+        <w:br/>
+      </w:r>
+      <w:r>
+        <w:rPr>
+          <w:rFonts w:ascii="Courier New" w:eastAsia="Times New Roman" w:hAnsi="Courier New" w:cs="Courier New"/>
+          <w:color w:val="000000"/>
+          <w:sz w:val="18"/>
+          <w:szCs w:val="18"/>
+        </w:rPr>
+        <w:br/>
+      </w:r>
+      <w:r>
+        <w:rPr>
+          <w:rFonts w:ascii="Courier New" w:eastAsia="Times New Roman" w:hAnsi="Courier New" w:cs="Courier New"/>
+          <w:color w:val="000000"/>
+          <w:sz w:val="18"/>
+          <w:szCs w:val="18"/>
+        </w:rPr>
+        <w:drawing>
+          <wp:inline distT="0" distB="0" distL="0" distR="0" wp14:anchorId="2CD1068C" wp14:editId="733DE2C6">
+            <wp:extent cx="5943600" cy="3994150"/>
+            <wp:effectExtent l="0" t="0" r="0" b="6350"/>
+            <wp:docPr id="56" name="Picture 56" descr="A screenshot of a computer&#10;&#10;Description automatically generated"/>
+            <wp:cNvGraphicFramePr>
+              <a:graphicFrameLocks xmlns:a="http://schemas.openxmlformats.org/drawingml/2006/main" noChangeAspect="1"/>
+            </wp:cNvGraphicFramePr>
+            <a:graphic xmlns:a="http://schemas.openxmlformats.org/drawingml/2006/main">
+              <a:graphicData uri="http://schemas.openxmlformats.org/drawingml/2006/picture">
+                <pic:pic xmlns:pic="http://schemas.openxmlformats.org/drawingml/2006/picture">
+                  <pic:nvPicPr>
+                    <pic:cNvPr id="56" name="Picture 56" descr="A screenshot of a computer&#10;&#10;Description automatically generated"/>
+                    <pic:cNvPicPr/>
+                  </pic:nvPicPr>
+                  <pic:blipFill>
+                    <a:blip r:embed="rId65"/>
+                    <a:stretch>
+                      <a:fillRect/>
+                    </a:stretch>
+                  </pic:blipFill>
+                  <pic:spPr>
+                    <a:xfrm>
+                      <a:off x="0" y="0"/>
+                      <a:ext cx="5943600" cy="3994150"/>
+                    </a:xfrm>
+                    <a:prstGeom prst="rect">
+                      <a:avLst/>
+                    </a:prstGeom>
+                  </pic:spPr>
+                </pic:pic>
+              </a:graphicData>
+            </a:graphic>
+          </wp:inline>
+        </w:drawing>
+      </w:r>
+    </w:p>
+    <w:p>
+      <w:pPr>
+        <w:shd w:val="clear" w:color="auto" w:fill="FFFFFE"/>
+        <w:spacing w:after="0" w:line="270" w:lineRule="atLeast"/>
+        <w:rPr>
+          <w:rFonts w:ascii="Courier New" w:eastAsia="Times New Roman" w:hAnsi="Courier New" w:cs="Courier New"/>
+          <w:color w:val="000000"/>
+          <w:sz w:val="18"/>
+          <w:szCs w:val="18"/>
+        </w:rPr>
+      </w:pPr>
+      <w:r>
+        <w:rPr>
+          <w:rFonts w:ascii="Courier New" w:eastAsia="Times New Roman" w:hAnsi="Courier New" w:cs="Courier New"/>
+          <w:color w:val="000000"/>
+          <w:sz w:val="18"/>
+          <w:szCs w:val="18"/>
+        </w:rPr>
+        <w:lastRenderedPageBreak/>
+        <w:drawing>
+          <wp:inline distT="0" distB="0" distL="0" distR="0" wp14:anchorId="1E3D30B2" wp14:editId="4A49C23D">
+            <wp:extent cx="5943600" cy="5464810"/>
+            <wp:effectExtent l="0" t="0" r="0" b="2540"/>
+            <wp:docPr id="57" name="Picture 57" descr="Text&#10;&#10;Description automatically generated"/>
+            <wp:cNvGraphicFramePr>
+              <a:graphicFrameLocks xmlns:a="http://schemas.openxmlformats.org/drawingml/2006/main" noChangeAspect="1"/>
+            </wp:cNvGraphicFramePr>
+            <a:graphic xmlns:a="http://schemas.openxmlformats.org/drawingml/2006/main">
+              <a:graphicData uri="http://schemas.openxmlformats.org/drawingml/2006/picture">
+                <pic:pic xmlns:pic="http://schemas.openxmlformats.org/drawingml/2006/picture">
+                  <pic:nvPicPr>
+                    <pic:cNvPr id="57" name="Picture 57" descr="Text&#10;&#10;Description automatically generated"/>
+                    <pic:cNvPicPr/>
+                  </pic:nvPicPr>
+                  <pic:blipFill>
+                    <a:blip r:embed="rId66"/>
+                    <a:stretch>
+                      <a:fillRect/>
+                    </a:stretch>
+                  </pic:blipFill>
+                  <pic:spPr>
+                    <a:xfrm>
+                      <a:off x="0" y="0"/>
+                      <a:ext cx="5943600" cy="5464810"/>
+                    </a:xfrm>
+                    <a:prstGeom prst="rect">
+                      <a:avLst/>
+                    </a:prstGeom>
+                  </pic:spPr>
+                </pic:pic>
+              </a:graphicData>
+            </a:graphic>
+          </wp:inline>
+        </w:drawing>
+      </w:r>
+    </w:p>
+    <w:p>
+      <w:pPr>
+        <w:shd w:val="clear" w:color="auto" w:fill="FFFFFE"/>
+        <w:spacing w:after="0" w:line="270" w:lineRule="atLeast"/>
+        <w:rPr>
+          <w:rFonts w:ascii="Courier New" w:eastAsia="Times New Roman" w:hAnsi="Courier New" w:cs="Courier New"/>
+          <w:color w:val="000000"/>
+          <w:sz w:val="18"/>
+          <w:szCs w:val="18"/>
+        </w:rPr>
+      </w:pPr>
+      <w:r>
+        <w:rPr>
+          <w:rFonts w:ascii="Courier New" w:eastAsia="Times New Roman" w:hAnsi="Courier New" w:cs="Courier New"/>
+          <w:color w:val="000000"/>
+          <w:sz w:val="18"/>
+          <w:szCs w:val="18"/>
+        </w:rPr>
+        <w:lastRenderedPageBreak/>
+        <w:drawing>
+          <wp:inline distT="0" distB="0" distL="0" distR="0" wp14:anchorId="02BFE7AC" wp14:editId="464A9B23">
+            <wp:extent cx="5943600" cy="4453890"/>
+            <wp:effectExtent l="0" t="0" r="0" b="3810"/>
+            <wp:docPr id="55" name="Picture 55" descr="Graphical user interface, text, application, email&#10;&#10;Description automatically generated"/>
+            <wp:cNvGraphicFramePr>
+              <a:graphicFrameLocks xmlns:a="http://schemas.openxmlformats.org/drawingml/2006/main" noChangeAspect="1"/>
+            </wp:cNvGraphicFramePr>
+            <a:graphic xmlns:a="http://schemas.openxmlformats.org/drawingml/2006/main">
+              <a:graphicData uri="http://schemas.openxmlformats.org/drawingml/2006/picture">
+                <pic:pic xmlns:pic="http://schemas.openxmlformats.org/drawingml/2006/picture">
+                  <pic:nvPicPr>
+                    <pic:cNvPr id="55" name="Picture 55" descr="Graphical user interface, text, application, email&#10;&#10;Description automatically generated"/>
+                    <pic:cNvPicPr/>
+                  </pic:nvPicPr>
+                  <pic:blipFill>
+                    <a:blip r:embed="rId67"/>
+                    <a:stretch>
+                      <a:fillRect/>
+                    </a:stretch>
+                  </pic:blipFill>
+                  <pic:spPr>
+                    <a:xfrm>
+                      <a:off x="0" y="0"/>
+                      <a:ext cx="5943600" cy="4453890"/>
+                    </a:xfrm>
+                    <a:prstGeom prst="rect">
+                      <a:avLst/>
+                    </a:prstGeom>
+                  </pic:spPr>
+                </pic:pic>
+              </a:graphicData>
+            </a:graphic>
+          </wp:inline>
+        </w:drawing>
+      </w:r>
+      <w:r>
+        <w:rPr>
+          <w:rFonts w:ascii="Courier New" w:eastAsia="Times New Roman" w:hAnsi="Courier New" w:cs="Courier New"/>
+          <w:color w:val="000000"/>
+          <w:sz w:val="18"/>
+          <w:szCs w:val="18"/>
+        </w:rPr>
+        <w:br/>
+      </w:r>
+      <w:r>
+        <w:rPr>
+          <w:rFonts w:ascii="Courier New" w:eastAsia="Times New Roman" w:hAnsi="Courier New" w:cs="Courier New"/>
+          <w:color w:val="000000"/>
+          <w:sz w:val="18"/>
+          <w:szCs w:val="18"/>
+        </w:rPr>
+        <w:br/>
+      </w:r>
+      <w:r>
+        <w:rPr>
+          <w:rFonts w:ascii="Courier New" w:eastAsia="Times New Roman" w:hAnsi="Courier New" w:cs="Courier New"/>
+          <w:color w:val="000000"/>
+          <w:sz w:val="18"/>
+          <w:szCs w:val="18"/>
+        </w:rPr>
+        <w:lastRenderedPageBreak/>
+        <w:drawing>
+          <wp:inline distT="0" distB="0" distL="0" distR="0" wp14:anchorId="6D24D807" wp14:editId="76FF8A45">
+            <wp:extent cx="5943600" cy="4888865"/>
+            <wp:effectExtent l="0" t="0" r="0" b="6985"/>
+            <wp:docPr id="58" name="Picture 58" descr="Text&#10;&#10;Description automatically generated"/>
+            <wp:cNvGraphicFramePr>
+              <a:graphicFrameLocks xmlns:a="http://schemas.openxmlformats.org/drawingml/2006/main" noChangeAspect="1"/>
+            </wp:cNvGraphicFramePr>
+            <a:graphic xmlns:a="http://schemas.openxmlformats.org/drawingml/2006/main">
+              <a:graphicData uri="http://schemas.openxmlformats.org/drawingml/2006/picture">
+                <pic:pic xmlns:pic="http://schemas.openxmlformats.org/drawingml/2006/picture">
+                  <pic:nvPicPr>
+                    <pic:cNvPr id="58" name="Picture 58" descr="Text&#10;&#10;Description automatically generated"/>
+                    <pic:cNvPicPr/>
+                  </pic:nvPicPr>
+                  <pic:blipFill>
+                    <a:blip r:embed="rId68"/>
+                    <a:stretch>
+                      <a:fillRect/>
+                    </a:stretch>
+                  </pic:blipFill>
+                  <pic:spPr>
+                    <a:xfrm>
+                      <a:off x="0" y="0"/>
+                      <a:ext cx="5943600" cy="4888865"/>
+                    </a:xfrm>
+                    <a:prstGeom prst="rect">
+                      <a:avLst/>
+                    </a:prstGeom>
+                  </pic:spPr>
+                </pic:pic>
+              </a:graphicData>
+            </a:graphic>
+          </wp:inline>
+        </w:drawing>
       </w:r>
     </w:p>
     <w:sectPr>

</xml_diff>